<commit_message>
net lab1 report in work
</commit_message>
<xml_diff>
--- a/huawei/лр1.docx
+++ b/huawei/лр1.docx
@@ -1706,6 +1706,32 @@
     </w:p>
     <w:p>
       <w:pPr>
+        <w:jc w:val="center"/>
+        <w:shd w:val="nil" w:color="000000"/>
+        <w:rPr>
+          <w:b/>
+          <w:sz w:val="28"/>
+          <w:highlight w:val="none"/>
+        </w:rPr>
+      </w:pPr>
+      <w:r>
+        <w:rPr>
+          <w:b/>
+          <w:sz w:val="28"/>
+          <w:highlight w:val="none"/>
+        </w:rPr>
+        <w:t xml:space="preserve">Часть 1</w:t>
+      </w:r>
+      <w:r>
+        <w:rPr>
+          <w:b/>
+          <w:sz w:val="28"/>
+          <w:highlight w:val="none"/>
+        </w:rPr>
+      </w:r>
+    </w:p>
+    <w:p>
+      <w:pPr>
         <w:jc w:val="both"/>
         <w:shd w:val="nil" w:color="000000"/>
         <w:rPr>
@@ -2061,8 +2087,6 @@
           <w:highlight w:val="none"/>
         </w:rPr>
       </w:r>
-    </w:p>
-    <w:p>
       <w:r>
         <w:rPr>
           <w:highlight w:val="none"/>
@@ -2345,7 +2369,7 @@
           <mc:Choice Requires="wpg">
             <w:drawing>
               <wp:inline xmlns:wp="http://schemas.openxmlformats.org/drawingml/2006/wordprocessingDrawing" distT="0" distB="0" distL="0" distR="0">
-                <wp:extent cx="2540333" cy="734188"/>
+                <wp:extent cx="2316669" cy="669546"/>
                 <wp:effectExtent l="0" t="0" r="0" b="0"/>
                 <wp:docPr id="7" name="" hidden="false"/>
                 <wp:cNvGraphicFramePr>
@@ -2369,7 +2393,7 @@
                       <pic:spPr bwMode="auto">
                         <a:xfrm flipH="0" flipV="0">
                           <a:off x="0" y="0"/>
-                          <a:ext cx="2540332" cy="734187"/>
+                          <a:ext cx="2316668" cy="669546"/>
                         </a:xfrm>
                         <a:prstGeom prst="rect">
                           <a:avLst/>
@@ -2399,7 +2423,7 @@
                   <v:f eqn="sum @10 21600 0"/>
                 </v:formulas>
               </v:shapetype>
-              <v:shape id="_x0000_i6" o:spid="_x0000_s6" type="#_x0000_t75" style="mso-wrap-distance-left:0.0pt;mso-wrap-distance-top:0.0pt;mso-wrap-distance-right:0.0pt;mso-wrap-distance-bottom:0.0pt;width:200.0pt;height:57.8pt;" stroked="false">
+              <v:shape id="_x0000_i6" o:spid="_x0000_s6" type="#_x0000_t75" style="mso-wrap-distance-left:0.0pt;mso-wrap-distance-top:0.0pt;mso-wrap-distance-right:0.0pt;mso-wrap-distance-bottom:0.0pt;width:182.4pt;height:52.7pt;" stroked="false">
                 <v:path textboxrect="0,0,0,0"/>
                 <v:imagedata r:id="rId13" o:title=""/>
               </v:shape>
@@ -2737,28 +2761,970 @@
       </w:r>
     </w:p>
     <w:p>
-      <w:pPr>
-        <w:jc w:val="center"/>
-        <w:rPr>
-          <w:sz w:val="28"/>
-          <w:highlight w:val="none"/>
-        </w:rPr>
-      </w:pPr>
-      <w:r>
-        <w:rPr>
-          <w:sz w:val="28"/>
-          <w:highlight w:val="none"/>
-        </w:rPr>
-      </w:r>
-      <w:r>
-        <w:rPr>
-          <w:sz w:val="28"/>
+      <w:r>
+        <w:rPr>
+          <w:highlight w:val="none"/>
+        </w:rPr>
+      </w:r>
+      <w:r>
+        <w:rPr>
           <w:highlight w:val="none"/>
         </w:rPr>
       </w:r>
     </w:p>
     <w:p>
       <w:pPr>
+        <w:jc w:val="center"/>
+        <w:rPr>
+          <w:highlight w:val="none"/>
+        </w:rPr>
+      </w:pPr>
+      <w:r>
+        <mc:AlternateContent>
+          <mc:Choice Requires="wpg">
+            <w:drawing>
+              <wp:inline xmlns:wp="http://schemas.openxmlformats.org/drawingml/2006/wordprocessingDrawing" distT="0" distB="0" distL="0" distR="0">
+                <wp:extent cx="5207340" cy="1688529"/>
+                <wp:effectExtent l="0" t="0" r="0" b="0"/>
+                <wp:docPr id="10" name="" hidden="false"/>
+                <wp:cNvGraphicFramePr>
+                  <a:graphicFrameLocks xmlns:a="http://schemas.openxmlformats.org/drawingml/2006/main" noChangeAspect="true"/>
+                </wp:cNvGraphicFramePr>
+                <a:graphic xmlns:a="http://schemas.openxmlformats.org/drawingml/2006/main">
+                  <a:graphicData uri="http://schemas.openxmlformats.org/drawingml/2006/picture">
+                    <pic:pic xmlns:pic="http://schemas.openxmlformats.org/drawingml/2006/picture">
+                      <pic:nvPicPr>
+                        <pic:cNvPr id="12" name="" hidden="0"/>
+                        <pic:cNvPicPr>
+                          <a:picLocks noChangeAspect="1"/>
+                        </pic:cNvPicPr>
+                        <pic:nvPr isPhoto="0" userDrawn="0"/>
+                      </pic:nvPicPr>
+                      <pic:blipFill>
+                        <a:blip r:embed="rId14"/>
+                        <a:srcRect l="162" t="35656" r="10796" b="38536"/>
+                        <a:stretch/>
+                      </pic:blipFill>
+                      <pic:spPr bwMode="auto">
+                        <a:xfrm flipH="0" flipV="0">
+                          <a:off x="0" y="0"/>
+                          <a:ext cx="5207339" cy="1688529"/>
+                        </a:xfrm>
+                        <a:prstGeom prst="rect">
+                          <a:avLst/>
+                        </a:prstGeom>
+                      </pic:spPr>
+                    </pic:pic>
+                  </a:graphicData>
+                </a:graphic>
+              </wp:inline>
+            </w:drawing>
+          </mc:Choice>
+          <mc:Fallback>
+            <w:pict>
+              <v:shapetype type="#_x0000_t75" o:spt="75" coordsize="21600,21600" o:preferrelative="t" path="m@4@5l@4@11@9@11@9@5xe">
+                <v:formulas>
+                  <v:f eqn="if lineDrawn pixelLineWidth 0"/>
+                  <v:f eqn="sum @0 1 0"/>
+                  <v:f eqn="sum 0 0 @1"/>
+                  <v:f eqn="prod @2 1 2"/>
+                  <v:f eqn="prod @3 21600 pixelWidth"/>
+                  <v:f eqn="prod @3 21600 pixelHeight"/>
+                  <v:f eqn="sum @0 0 1"/>
+                  <v:f eqn="prod @6 1 2"/>
+                  <v:f eqn="prod @7 21600 pixelWidth"/>
+                  <v:f eqn="sum @8 21600 0"/>
+                  <v:f eqn="prod @7 21600 pixelHeight"/>
+                  <v:f eqn="sum @10 21600 0"/>
+                </v:formulas>
+              </v:shapetype>
+              <v:shape id="_x0000_i9" o:spid="_x0000_s9" type="#_x0000_t75" style="mso-wrap-distance-left:0.0pt;mso-wrap-distance-top:0.0pt;mso-wrap-distance-right:0.0pt;mso-wrap-distance-bottom:0.0pt;width:410.0pt;height:133.0pt;" stroked="false">
+                <v:path textboxrect="0,0,0,0"/>
+                <v:imagedata r:id="rId14" o:title=""/>
+              </v:shape>
+            </w:pict>
+          </mc:Fallback>
+        </mc:AlternateContent>
+      </w:r>
+      <w:r/>
+      <w:r/>
+    </w:p>
+    <w:p>
+      <w:pPr>
+        <w:jc w:val="center"/>
+        <w:rPr>
+          <w:sz w:val="28"/>
+          <w:highlight w:val="none"/>
+        </w:rPr>
+      </w:pPr>
+      <w:r>
+        <w:rPr>
+          <w:sz w:val="28"/>
+          <w:highlight w:val="none"/>
+        </w:rPr>
+      </w:r>
+      <w:r>
+        <w:rPr>
+          <w:sz w:val="28"/>
+          <w:highlight w:val="none"/>
+        </w:rPr>
+        <w:t xml:space="preserve">Рисунок 6 - настройка IP адреса интерфейса</w:t>
+      </w:r>
+      <w:r>
+        <w:rPr>
+          <w:sz w:val="28"/>
+          <w:highlight w:val="none"/>
+        </w:rPr>
+      </w:r>
+      <w:r>
+        <w:rPr>
+          <w:sz w:val="28"/>
+          <w:highlight w:val="none"/>
+        </w:rPr>
+      </w:r>
+    </w:p>
+    <w:p>
+      <w:pPr>
+        <w:jc w:val="both"/>
+        <w:rPr>
+          <w:sz w:val="28"/>
+          <w:highlight w:val="none"/>
+        </w:rPr>
+      </w:pPr>
+      <w:r>
+        <w:rPr>
+          <w:sz w:val="28"/>
+          <w:highlight w:val="none"/>
+        </w:rPr>
+        <w:t xml:space="preserve">Сохраним конфигурацию в файле по умолчанию и проверим, что при перезапуске будет выбрана эта конфигурация</w:t>
+      </w:r>
+      <w:r>
+        <w:rPr>
+          <w:sz w:val="28"/>
+          <w:highlight w:val="none"/>
+        </w:rPr>
+      </w:r>
+    </w:p>
+    <w:p>
+      <w:r>
+        <w:rPr>
+          <w:highlight w:val="none"/>
+        </w:rPr>
+      </w:r>
+      <w:r>
+        <w:rPr>
+          <w:highlight w:val="none"/>
+        </w:rPr>
+      </w:r>
+    </w:p>
+    <w:p>
+      <w:pPr>
+        <w:jc w:val="center"/>
+        <w:rPr>
+          <w:highlight w:val="none"/>
+        </w:rPr>
+      </w:pPr>
+      <w:r>
+        <mc:AlternateContent>
+          <mc:Choice Requires="wpg">
+            <w:drawing>
+              <wp:inline xmlns:wp="http://schemas.openxmlformats.org/drawingml/2006/wordprocessingDrawing" distT="0" distB="0" distL="0" distR="0">
+                <wp:extent cx="5350215" cy="1317054"/>
+                <wp:effectExtent l="0" t="0" r="0" b="0"/>
+                <wp:docPr id="11" name="" hidden="false"/>
+                <wp:cNvGraphicFramePr>
+                  <a:graphicFrameLocks xmlns:a="http://schemas.openxmlformats.org/drawingml/2006/main" noChangeAspect="true"/>
+                </wp:cNvGraphicFramePr>
+                <a:graphic xmlns:a="http://schemas.openxmlformats.org/drawingml/2006/main">
+                  <a:graphicData uri="http://schemas.openxmlformats.org/drawingml/2006/picture">
+                    <pic:pic xmlns:pic="http://schemas.openxmlformats.org/drawingml/2006/picture">
+                      <pic:nvPicPr>
+                        <pic:cNvPr id="13" name="" hidden="0"/>
+                        <pic:cNvPicPr>
+                          <a:picLocks noChangeAspect="1"/>
+                        </pic:cNvPicPr>
+                        <pic:nvPr isPhoto="0" userDrawn="0"/>
+                      </pic:nvPicPr>
+                      <pic:blipFill>
+                        <a:blip r:embed="rId15"/>
+                        <a:srcRect l="962" t="3255" r="8973" b="74156"/>
+                        <a:stretch/>
+                      </pic:blipFill>
+                      <pic:spPr bwMode="auto">
+                        <a:xfrm flipH="0" flipV="0">
+                          <a:off x="0" y="0"/>
+                          <a:ext cx="5350214" cy="1317054"/>
+                        </a:xfrm>
+                        <a:prstGeom prst="rect">
+                          <a:avLst/>
+                        </a:prstGeom>
+                      </pic:spPr>
+                    </pic:pic>
+                  </a:graphicData>
+                </a:graphic>
+              </wp:inline>
+            </w:drawing>
+          </mc:Choice>
+          <mc:Fallback>
+            <w:pict>
+              <v:shapetype type="#_x0000_t75" o:spt="75" coordsize="21600,21600" o:preferrelative="t" path="m@4@5l@4@11@9@11@9@5xe">
+                <v:formulas>
+                  <v:f eqn="if lineDrawn pixelLineWidth 0"/>
+                  <v:f eqn="sum @0 1 0"/>
+                  <v:f eqn="sum 0 0 @1"/>
+                  <v:f eqn="prod @2 1 2"/>
+                  <v:f eqn="prod @3 21600 pixelWidth"/>
+                  <v:f eqn="prod @3 21600 pixelHeight"/>
+                  <v:f eqn="sum @0 0 1"/>
+                  <v:f eqn="prod @6 1 2"/>
+                  <v:f eqn="prod @7 21600 pixelWidth"/>
+                  <v:f eqn="sum @8 21600 0"/>
+                  <v:f eqn="prod @7 21600 pixelHeight"/>
+                  <v:f eqn="sum @10 21600 0"/>
+                </v:formulas>
+              </v:shapetype>
+              <v:shape id="_x0000_i10" o:spid="_x0000_s10" type="#_x0000_t75" style="mso-wrap-distance-left:0.0pt;mso-wrap-distance-top:0.0pt;mso-wrap-distance-right:0.0pt;mso-wrap-distance-bottom:0.0pt;width:421.3pt;height:103.7pt;" stroked="false">
+                <v:path textboxrect="0,0,0,0"/>
+                <v:imagedata r:id="rId15" o:title=""/>
+              </v:shape>
+            </w:pict>
+          </mc:Fallback>
+        </mc:AlternateContent>
+      </w:r>
+      <w:r/>
+      <w:r/>
+    </w:p>
+    <w:p>
+      <w:pPr>
+        <w:jc w:val="center"/>
+        <w:rPr>
+          <w:sz w:val="28"/>
+          <w:highlight w:val="none"/>
+        </w:rPr>
+      </w:pPr>
+      <w:r>
+        <w:rPr>
+          <w:sz w:val="28"/>
+          <w:highlight w:val="none"/>
+        </w:rPr>
+        <w:t xml:space="preserve">Рисунок 7 - сохранение конфигурации</w:t>
+      </w:r>
+      <w:r>
+        <w:rPr>
+          <w:sz w:val="28"/>
+          <w:highlight w:val="none"/>
+        </w:rPr>
+      </w:r>
+    </w:p>
+    <w:p>
+      <w:pPr>
+        <w:jc w:val="both"/>
+        <w:rPr>
+          <w:sz w:val="28"/>
+          <w:highlight w:val="none"/>
+        </w:rPr>
+      </w:pPr>
+      <w:r>
+        <w:rPr>
+          <w:sz w:val="28"/>
+          <w:highlight w:val="none"/>
+        </w:rPr>
+      </w:r>
+      <w:r>
+        <w:rPr>
+          <w:sz w:val="28"/>
+          <w:highlight w:val="none"/>
+        </w:rPr>
+      </w:r>
+    </w:p>
+    <w:p>
+      <w:pPr>
+        <w:shd w:val="nil"/>
+        <w:rPr>
+          <w:sz w:val="28"/>
+          <w:highlight w:val="none"/>
+        </w:rPr>
+      </w:pPr>
+      <w:r>
+        <w:rPr>
+          <w:sz w:val="28"/>
+          <w:highlight w:val="none"/>
+        </w:rPr>
+        <w:br w:type="page"/>
+      </w:r>
+      <w:r>
+        <w:rPr>
+          <w:sz w:val="28"/>
+          <w:highlight w:val="none"/>
+        </w:rPr>
+      </w:r>
+    </w:p>
+    <w:p>
+      <w:pPr>
+        <w:rPr>
+          <w:sz w:val="28"/>
+          <w:highlight w:val="none"/>
+        </w:rPr>
+      </w:pPr>
+      <w:r/>
+      <w:r>
+        <w:rPr>
+          <w:sz w:val="28"/>
+        </w:rPr>
+        <w:t xml:space="preserve">Сохраним конфигурацию маршрутизатора  в файле test.cfg </w:t>
+      </w:r>
+      <w:r>
+        <w:rPr>
+          <w:sz w:val="28"/>
+        </w:rPr>
+      </w:r>
+      <w:r>
+        <w:rPr>
+          <w:sz w:val="28"/>
+          <w:highlight w:val="none"/>
+        </w:rPr>
+      </w:r>
+      <w:r>
+        <w:rPr>
+          <w:sz w:val="28"/>
+          <w:highlight w:val="none"/>
+        </w:rPr>
+      </w:r>
+    </w:p>
+    <w:p>
+      <w:pPr>
+        <w:jc w:val="center"/>
+        <w:rPr>
+          <w:sz w:val="28"/>
+          <w:highlight w:val="none"/>
+        </w:rPr>
+      </w:pPr>
+      <w:r>
+        <w:rPr>
+          <w:sz w:val="28"/>
+        </w:rPr>
+        <mc:AlternateContent>
+          <mc:Choice Requires="wpg">
+            <w:drawing>
+              <wp:inline xmlns:wp="http://schemas.openxmlformats.org/drawingml/2006/wordprocessingDrawing" distT="0" distB="0" distL="0" distR="0">
+                <wp:extent cx="4978740" cy="1536129"/>
+                <wp:effectExtent l="0" t="0" r="0" b="0"/>
+                <wp:docPr id="12" name="" hidden="false"/>
+                <wp:cNvGraphicFramePr>
+                  <a:graphicFrameLocks xmlns:a="http://schemas.openxmlformats.org/drawingml/2006/main" noChangeAspect="true"/>
+                </wp:cNvGraphicFramePr>
+                <a:graphic xmlns:a="http://schemas.openxmlformats.org/drawingml/2006/main">
+                  <a:graphicData uri="http://schemas.openxmlformats.org/drawingml/2006/picture">
+                    <pic:pic xmlns:pic="http://schemas.openxmlformats.org/drawingml/2006/picture">
+                      <pic:nvPicPr>
+                        <pic:cNvPr id="14" name="" hidden="0"/>
+                        <pic:cNvPicPr>
+                          <a:picLocks noChangeAspect="1"/>
+                        </pic:cNvPicPr>
+                        <pic:nvPr isPhoto="0" userDrawn="0"/>
+                      </pic:nvPicPr>
+                      <pic:blipFill>
+                        <a:blip r:embed="rId15"/>
+                        <a:srcRect l="-160" t="52916" r="16349" b="20739"/>
+                        <a:stretch/>
+                      </pic:blipFill>
+                      <pic:spPr bwMode="auto">
+                        <a:xfrm flipH="0" flipV="0">
+                          <a:off x="0" y="0"/>
+                          <a:ext cx="4978739" cy="1536129"/>
+                        </a:xfrm>
+                        <a:prstGeom prst="rect">
+                          <a:avLst/>
+                        </a:prstGeom>
+                      </pic:spPr>
+                    </pic:pic>
+                  </a:graphicData>
+                </a:graphic>
+              </wp:inline>
+            </w:drawing>
+          </mc:Choice>
+          <mc:Fallback>
+            <w:pict>
+              <v:shapetype type="#_x0000_t75" o:spt="75" coordsize="21600,21600" o:preferrelative="t" path="m@4@5l@4@11@9@11@9@5xe">
+                <v:formulas>
+                  <v:f eqn="if lineDrawn pixelLineWidth 0"/>
+                  <v:f eqn="sum @0 1 0"/>
+                  <v:f eqn="sum 0 0 @1"/>
+                  <v:f eqn="prod @2 1 2"/>
+                  <v:f eqn="prod @3 21600 pixelWidth"/>
+                  <v:f eqn="prod @3 21600 pixelHeight"/>
+                  <v:f eqn="sum @0 0 1"/>
+                  <v:f eqn="prod @6 1 2"/>
+                  <v:f eqn="prod @7 21600 pixelWidth"/>
+                  <v:f eqn="sum @8 21600 0"/>
+                  <v:f eqn="prod @7 21600 pixelHeight"/>
+                  <v:f eqn="sum @10 21600 0"/>
+                </v:formulas>
+              </v:shapetype>
+              <v:shape id="_x0000_i11" o:spid="_x0000_s11" type="#_x0000_t75" style="mso-wrap-distance-left:0.0pt;mso-wrap-distance-top:0.0pt;mso-wrap-distance-right:0.0pt;mso-wrap-distance-bottom:0.0pt;width:392.0pt;height:121.0pt;" stroked="false">
+                <v:path textboxrect="0,0,0,0"/>
+                <v:imagedata r:id="rId15" o:title=""/>
+              </v:shape>
+            </w:pict>
+          </mc:Fallback>
+        </mc:AlternateContent>
+      </w:r>
+      <w:r>
+        <w:rPr>
+          <w:sz w:val="28"/>
+        </w:rPr>
+      </w:r>
+    </w:p>
+    <w:p>
+      <w:pPr>
+        <w:jc w:val="center"/>
+        <w:rPr>
+          <w:sz w:val="28"/>
+          <w:highlight w:val="none"/>
+        </w:rPr>
+      </w:pPr>
+      <w:r>
+        <w:rPr>
+          <w:sz w:val="28"/>
+          <w:highlight w:val="none"/>
+        </w:rPr>
+        <w:t xml:space="preserve">Рисунок 8 - сохранение конфигурации test.cfg</w:t>
+      </w:r>
+      <w:r>
+        <w:rPr>
+          <w:sz w:val="28"/>
+          <w:highlight w:val="none"/>
+        </w:rPr>
+      </w:r>
+    </w:p>
+    <w:p>
+      <w:pPr>
+        <w:jc w:val="both"/>
+        <w:rPr>
+          <w:sz w:val="28"/>
+          <w:highlight w:val="none"/>
+        </w:rPr>
+      </w:pPr>
+      <w:r>
+        <w:rPr>
+          <w:sz w:val="28"/>
+          <w:highlight w:val="none"/>
+        </w:rPr>
+        <w:t xml:space="preserve">Затем назначим ее по умолчанию, просмотрим параметры маршртизатора, сбросим конфигурацию и выполним перезагрузку маршрутизатора.</w:t>
+      </w:r>
+      <w:r>
+        <w:rPr>
+          <w:sz w:val="28"/>
+          <w:highlight w:val="none"/>
+        </w:rPr>
+      </w:r>
+    </w:p>
+    <w:p>
+      <w:pPr>
+        <w:jc w:val="both"/>
+        <w:rPr>
+          <w:sz w:val="28"/>
+        </w:rPr>
+      </w:pPr>
+      <w:r>
+        <w:rPr>
+          <w:sz w:val="28"/>
+          <w:highlight w:val="none"/>
+        </w:rPr>
+      </w:r>
+      <w:r>
+        <w:rPr>
+          <w:sz w:val="28"/>
+          <w:highlight w:val="none"/>
+        </w:rPr>
+      </w:r>
+    </w:p>
+    <w:p>
+      <w:pPr>
+        <w:jc w:val="center"/>
+        <w:rPr>
+          <w:sz w:val="28"/>
+          <w:highlight w:val="none"/>
+        </w:rPr>
+      </w:pPr>
+      <w:r>
+        <w:rPr>
+          <w:sz w:val="28"/>
+          <w:highlight w:val="none"/>
+        </w:rPr>
+        <mc:AlternateContent>
+          <mc:Choice Requires="wpg">
+            <w:drawing>
+              <wp:inline xmlns:wp="http://schemas.openxmlformats.org/drawingml/2006/wordprocessingDrawing" distT="0" distB="0" distL="0" distR="0">
+                <wp:extent cx="2944085" cy="2527417"/>
+                <wp:effectExtent l="0" t="0" r="0" b="0"/>
+                <wp:docPr id="13" name="" hidden="false"/>
+                <wp:cNvGraphicFramePr>
+                  <a:graphicFrameLocks xmlns:a="http://schemas.openxmlformats.org/drawingml/2006/main" noChangeAspect="true"/>
+                </wp:cNvGraphicFramePr>
+                <a:graphic xmlns:a="http://schemas.openxmlformats.org/drawingml/2006/main">
+                  <a:graphicData uri="http://schemas.openxmlformats.org/drawingml/2006/picture">
+                    <pic:pic xmlns:pic="http://schemas.openxmlformats.org/drawingml/2006/picture">
+                      <pic:nvPicPr>
+                        <pic:cNvPr id="15" name="" hidden="0"/>
+                        <pic:cNvPicPr>
+                          <a:picLocks noChangeAspect="1"/>
+                        </pic:cNvPicPr>
+                        <pic:nvPr isPhoto="0" userDrawn="0"/>
+                      </pic:nvPicPr>
+                      <pic:blipFill>
+                        <a:blip r:embed="rId16"/>
+                        <a:stretch/>
+                      </pic:blipFill>
+                      <pic:spPr bwMode="auto">
+                        <a:xfrm flipH="0" flipV="0">
+                          <a:off x="0" y="0"/>
+                          <a:ext cx="2944084" cy="2527417"/>
+                        </a:xfrm>
+                        <a:prstGeom prst="rect">
+                          <a:avLst/>
+                        </a:prstGeom>
+                      </pic:spPr>
+                    </pic:pic>
+                  </a:graphicData>
+                </a:graphic>
+              </wp:inline>
+            </w:drawing>
+          </mc:Choice>
+          <mc:Fallback>
+            <w:pict>
+              <v:shapetype type="#_x0000_t75" o:spt="75" coordsize="21600,21600" o:preferrelative="t" path="m@4@5l@4@11@9@11@9@5xe">
+                <v:formulas>
+                  <v:f eqn="if lineDrawn pixelLineWidth 0"/>
+                  <v:f eqn="sum @0 1 0"/>
+                  <v:f eqn="sum 0 0 @1"/>
+                  <v:f eqn="prod @2 1 2"/>
+                  <v:f eqn="prod @3 21600 pixelWidth"/>
+                  <v:f eqn="prod @3 21600 pixelHeight"/>
+                  <v:f eqn="sum @0 0 1"/>
+                  <v:f eqn="prod @6 1 2"/>
+                  <v:f eqn="prod @7 21600 pixelWidth"/>
+                  <v:f eqn="sum @8 21600 0"/>
+                  <v:f eqn="prod @7 21600 pixelHeight"/>
+                  <v:f eqn="sum @10 21600 0"/>
+                </v:formulas>
+              </v:shapetype>
+              <v:shape id="_x0000_i12" o:spid="_x0000_s12" type="#_x0000_t75" style="mso-wrap-distance-left:0.0pt;mso-wrap-distance-top:0.0pt;mso-wrap-distance-right:0.0pt;mso-wrap-distance-bottom:0.0pt;width:231.8pt;height:199.0pt;" stroked="false">
+                <v:path textboxrect="0,0,0,0"/>
+                <v:imagedata r:id="rId16" o:title=""/>
+              </v:shape>
+            </w:pict>
+          </mc:Fallback>
+        </mc:AlternateContent>
+      </w:r>
+      <w:r>
+        <w:rPr>
+          <w:sz w:val="28"/>
+          <w:highlight w:val="none"/>
+        </w:rPr>
+      </w:r>
+    </w:p>
+    <w:p>
+      <w:pPr>
+        <w:jc w:val="center"/>
+        <w:rPr>
+          <w:sz w:val="28"/>
+          <w:highlight w:val="none"/>
+        </w:rPr>
+      </w:pPr>
+      <w:r>
+        <w:rPr>
+          <w:sz w:val="28"/>
+          <w:highlight w:val="none"/>
+        </w:rPr>
+        <w:t xml:space="preserve">Рисунок 9 - настройка и сброс конфигурации</w:t>
+      </w:r>
+      <w:r>
+        <w:rPr>
+          <w:sz w:val="28"/>
+          <w:highlight w:val="none"/>
+        </w:rPr>
+      </w:r>
+    </w:p>
+    <w:p>
+      <w:pPr>
+        <w:jc w:val="center"/>
+        <w:rPr>
+          <w:sz w:val="28"/>
+          <w:highlight w:val="none"/>
+        </w:rPr>
+      </w:pPr>
+      <w:r>
+        <w:rPr>
+          <w:sz w:val="28"/>
+          <w:highlight w:val="none"/>
+        </w:rPr>
+        <mc:AlternateContent>
+          <mc:Choice Requires="wpg">
+            <w:drawing>
+              <wp:inline xmlns:wp="http://schemas.openxmlformats.org/drawingml/2006/wordprocessingDrawing" distT="0" distB="0" distL="0" distR="0">
+                <wp:extent cx="4712040" cy="1244554"/>
+                <wp:effectExtent l="0" t="0" r="0" b="0"/>
+                <wp:docPr id="14" name="" hidden="false"/>
+                <wp:cNvGraphicFramePr>
+                  <a:graphicFrameLocks xmlns:a="http://schemas.openxmlformats.org/drawingml/2006/main" noChangeAspect="true"/>
+                </wp:cNvGraphicFramePr>
+                <a:graphic xmlns:a="http://schemas.openxmlformats.org/drawingml/2006/main">
+                  <a:graphicData uri="http://schemas.openxmlformats.org/drawingml/2006/picture">
+                    <pic:pic xmlns:pic="http://schemas.openxmlformats.org/drawingml/2006/picture">
+                      <pic:nvPicPr>
+                        <pic:cNvPr id="16" name="" hidden="0"/>
+                        <pic:cNvPicPr>
+                          <a:picLocks noChangeAspect="1"/>
+                        </pic:cNvPicPr>
+                        <pic:nvPr isPhoto="0" userDrawn="0"/>
+                      </pic:nvPicPr>
+                      <pic:blipFill>
+                        <a:blip r:embed="rId17"/>
+                        <a:stretch/>
+                      </pic:blipFill>
+                      <pic:spPr bwMode="auto">
+                        <a:xfrm flipH="0" flipV="0">
+                          <a:off x="0" y="0"/>
+                          <a:ext cx="4712039" cy="1244553"/>
+                        </a:xfrm>
+                        <a:prstGeom prst="rect">
+                          <a:avLst/>
+                        </a:prstGeom>
+                      </pic:spPr>
+                    </pic:pic>
+                  </a:graphicData>
+                </a:graphic>
+              </wp:inline>
+            </w:drawing>
+          </mc:Choice>
+          <mc:Fallback>
+            <w:pict>
+              <v:shapetype type="#_x0000_t75" o:spt="75" coordsize="21600,21600" o:preferrelative="t" path="m@4@5l@4@11@9@11@9@5xe">
+                <v:formulas>
+                  <v:f eqn="if lineDrawn pixelLineWidth 0"/>
+                  <v:f eqn="sum @0 1 0"/>
+                  <v:f eqn="sum 0 0 @1"/>
+                  <v:f eqn="prod @2 1 2"/>
+                  <v:f eqn="prod @3 21600 pixelWidth"/>
+                  <v:f eqn="prod @3 21600 pixelHeight"/>
+                  <v:f eqn="sum @0 0 1"/>
+                  <v:f eqn="prod @6 1 2"/>
+                  <v:f eqn="prod @7 21600 pixelWidth"/>
+                  <v:f eqn="sum @8 21600 0"/>
+                  <v:f eqn="prod @7 21600 pixelHeight"/>
+                  <v:f eqn="sum @10 21600 0"/>
+                </v:formulas>
+              </v:shapetype>
+              <v:shape id="_x0000_i13" o:spid="_x0000_s13" type="#_x0000_t75" style="mso-wrap-distance-left:0.0pt;mso-wrap-distance-top:0.0pt;mso-wrap-distance-right:0.0pt;mso-wrap-distance-bottom:0.0pt;width:371.0pt;height:98.0pt;" stroked="false">
+                <v:path textboxrect="0,0,0,0"/>
+                <v:imagedata r:id="rId17" o:title=""/>
+              </v:shape>
+            </w:pict>
+          </mc:Fallback>
+        </mc:AlternateContent>
+      </w:r>
+      <w:r>
+        <w:rPr>
+          <w:sz w:val="28"/>
+          <w:highlight w:val="none"/>
+        </w:rPr>
+      </w:r>
+    </w:p>
+    <w:p>
+      <w:pPr>
+        <w:jc w:val="center"/>
+        <w:rPr>
+          <w:sz w:val="28"/>
+          <w:highlight w:val="none"/>
+        </w:rPr>
+      </w:pPr>
+      <w:r>
+        <w:rPr>
+          <w:sz w:val="28"/>
+          <w:highlight w:val="none"/>
+        </w:rPr>
+        <w:t xml:space="preserve">Рисунок 10 - перезагрузка маршрутизатора</w:t>
+      </w:r>
+      <w:r>
+        <w:rPr>
+          <w:sz w:val="28"/>
+          <w:highlight w:val="none"/>
+        </w:rPr>
+      </w:r>
+    </w:p>
+    <w:p>
+      <w:pPr>
+        <w:jc w:val="center"/>
+        <w:rPr>
+          <w:sz w:val="28"/>
+          <w:highlight w:val="none"/>
+        </w:rPr>
+      </w:pPr>
+      <w:r>
+        <w:rPr>
+          <w:sz w:val="28"/>
+          <w:highlight w:val="none"/>
+        </w:rPr>
+      </w:r>
+      <w:r>
+        <w:rPr>
+          <w:sz w:val="28"/>
+          <w:highlight w:val="none"/>
+        </w:rPr>
+      </w:r>
+    </w:p>
+    <w:p>
+      <w:pPr>
+        <w:shd w:val="nil"/>
+        <w:rPr>
+          <w:sz w:val="28"/>
+          <w:highlight w:val="none"/>
+        </w:rPr>
+      </w:pPr>
+      <w:r>
+        <w:rPr>
+          <w:sz w:val="28"/>
+          <w:highlight w:val="none"/>
+        </w:rPr>
+        <w:br w:type="page"/>
+      </w:r>
+      <w:r>
+        <w:rPr>
+          <w:sz w:val="28"/>
+          <w:highlight w:val="none"/>
+        </w:rPr>
+      </w:r>
+    </w:p>
+    <w:p>
+      <w:pPr>
+        <w:jc w:val="center"/>
+        <w:rPr>
+          <w:b/>
+          <w:sz w:val="28"/>
+          <w:highlight w:val="none"/>
+        </w:rPr>
+      </w:pPr>
+      <w:r>
+        <w:rPr>
+          <w:b/>
+          <w:sz w:val="28"/>
+          <w:highlight w:val="none"/>
+        </w:rPr>
+        <w:t xml:space="preserve">Часть 2</w:t>
+      </w:r>
+      <w:r>
+        <w:rPr>
+          <w:b/>
+          <w:sz w:val="28"/>
+          <w:highlight w:val="none"/>
+        </w:rPr>
+      </w:r>
+    </w:p>
+    <w:p>
+      <w:pPr>
+        <w:jc w:val="both"/>
+        <w:rPr>
+          <w:b w:val="false"/>
+          <w:sz w:val="28"/>
+          <w:highlight w:val="none"/>
+        </w:rPr>
+      </w:pPr>
+      <w:r>
+        <w:rPr>
+          <w:b w:val="false"/>
+          <w:sz w:val="28"/>
+          <w:highlight w:val="none"/>
+        </w:rPr>
+        <w:t xml:space="preserve">Создадим топологию из 3 маршрутизаторов, соединенных через GE интерфейсы.</w:t>
+      </w:r>
+      <w:r>
+        <w:rPr>
+          <w:b w:val="false"/>
+          <w:sz w:val="28"/>
+          <w:highlight w:val="none"/>
+        </w:rPr>
+      </w:r>
+      <w:r>
+        <w:rPr>
+          <w:b w:val="false"/>
+          <w:sz w:val="28"/>
+          <w:highlight w:val="none"/>
+        </w:rPr>
+      </w:r>
+      <w:r>
+        <w:rPr>
+          <w:b w:val="false"/>
+          <w:sz w:val="28"/>
+          <w:highlight w:val="none"/>
+        </w:rPr>
+      </w:r>
+    </w:p>
+    <w:p>
+      <w:pPr>
+        <w:jc w:val="both"/>
+        <w:rPr>
+          <w:b w:val="false"/>
+          <w:sz w:val="28"/>
+          <w:highlight w:val="none"/>
+        </w:rPr>
+      </w:pPr>
+      <w:r>
+        <w:rPr>
+          <w:b w:val="false"/>
+          <w:sz w:val="28"/>
+          <w:highlight w:val="none"/>
+        </w:rPr>
+      </w:r>
+      <w:r>
+        <w:rPr>
+          <w:b w:val="false"/>
+          <w:sz w:val="28"/>
+          <w:highlight w:val="none"/>
+        </w:rPr>
+      </w:r>
+    </w:p>
+    <w:p>
+      <w:pPr>
+        <w:jc w:val="center"/>
+        <w:shd w:val="nil" w:color="000000"/>
+        <w:rPr>
+          <w:sz w:val="32"/>
+          <w:highlight w:val="none"/>
+        </w:rPr>
+      </w:pPr>
+      <w:r>
+        <w:rPr>
+          <w:highlight w:val="none"/>
+        </w:rPr>
+      </w:r>
+      <w:r>
+        <w:rPr>
+          <w:highlight w:val="none"/>
+        </w:rPr>
+      </w:r>
+    </w:p>
+    <w:p>
+      <w:pPr>
+        <w:jc w:val="center"/>
+        <w:shd w:val="nil" w:color="000000"/>
+        <w:rPr>
+          <w:highlight w:val="none"/>
+        </w:rPr>
+      </w:pPr>
+      <w:r>
+        <w:rPr>
+          <w:highlight w:val="none"/>
+        </w:rPr>
+      </w:r>
+      <w:r>
+        <w:rPr>
+          <w:highlight w:val="none"/>
+        </w:rPr>
+        <mc:AlternateContent>
+          <mc:Choice Requires="wpg">
+            <w:drawing>
+              <wp:inline xmlns:wp="http://schemas.openxmlformats.org/drawingml/2006/wordprocessingDrawing" distT="0" distB="0" distL="0" distR="0">
+                <wp:extent cx="2298331" cy="1794285"/>
+                <wp:effectExtent l="0" t="0" r="0" b="0"/>
+                <wp:docPr id="15" name="" hidden="false"/>
+                <wp:cNvGraphicFramePr>
+                  <a:graphicFrameLocks xmlns:a="http://schemas.openxmlformats.org/drawingml/2006/main" noChangeAspect="true"/>
+                </wp:cNvGraphicFramePr>
+                <a:graphic xmlns:a="http://schemas.openxmlformats.org/drawingml/2006/main">
+                  <a:graphicData uri="http://schemas.openxmlformats.org/drawingml/2006/picture">
+                    <pic:pic xmlns:pic="http://schemas.openxmlformats.org/drawingml/2006/picture">
+                      <pic:nvPicPr>
+                        <pic:cNvPr id="17" name="" hidden="0"/>
+                        <pic:cNvPicPr>
+                          <a:picLocks noChangeAspect="1"/>
+                        </pic:cNvPicPr>
+                        <pic:nvPr isPhoto="0" userDrawn="0"/>
+                      </pic:nvPicPr>
+                      <pic:blipFill>
+                        <a:blip r:embed="rId18"/>
+                        <a:srcRect l="34265" t="45632" r="42508" b="22132"/>
+                        <a:stretch/>
+                      </pic:blipFill>
+                      <pic:spPr bwMode="auto">
+                        <a:xfrm flipH="0" flipV="0">
+                          <a:off x="0" y="0"/>
+                          <a:ext cx="2298331" cy="1794285"/>
+                        </a:xfrm>
+                        <a:prstGeom prst="rect">
+                          <a:avLst/>
+                        </a:prstGeom>
+                      </pic:spPr>
+                    </pic:pic>
+                  </a:graphicData>
+                </a:graphic>
+              </wp:inline>
+            </w:drawing>
+          </mc:Choice>
+          <mc:Fallback>
+            <w:pict>
+              <v:shapetype type="#_x0000_t75" o:spt="75" coordsize="21600,21600" o:preferrelative="t" path="m@4@5l@4@11@9@11@9@5xe">
+                <v:formulas>
+                  <v:f eqn="if lineDrawn pixelLineWidth 0"/>
+                  <v:f eqn="sum @0 1 0"/>
+                  <v:f eqn="sum 0 0 @1"/>
+                  <v:f eqn="prod @2 1 2"/>
+                  <v:f eqn="prod @3 21600 pixelWidth"/>
+                  <v:f eqn="prod @3 21600 pixelHeight"/>
+                  <v:f eqn="sum @0 0 1"/>
+                  <v:f eqn="prod @6 1 2"/>
+                  <v:f eqn="prod @7 21600 pixelWidth"/>
+                  <v:f eqn="sum @8 21600 0"/>
+                  <v:f eqn="prod @7 21600 pixelHeight"/>
+                  <v:f eqn="sum @10 21600 0"/>
+                </v:formulas>
+              </v:shapetype>
+              <v:shape id="_x0000_i14" o:spid="_x0000_s14" type="#_x0000_t75" style="mso-wrap-distance-left:0.0pt;mso-wrap-distance-top:0.0pt;mso-wrap-distance-right:0.0pt;mso-wrap-distance-bottom:0.0pt;width:181.0pt;height:141.3pt;" stroked="false">
+                <v:path textboxrect="0,0,0,0"/>
+                <v:imagedata r:id="rId18" o:title=""/>
+              </v:shape>
+            </w:pict>
+          </mc:Fallback>
+        </mc:AlternateContent>
+      </w:r>
+      <w:r>
+        <w:rPr>
+          <w:sz w:val="22"/>
+          <w:highlight w:val="none"/>
+        </w:rPr>
+      </w:r>
+      <w:r>
+        <w:rPr>
+          <w:sz w:val="32"/>
+          <w:highlight w:val="none"/>
+        </w:rPr>
+      </w:r>
+    </w:p>
+    <w:p>
+      <w:pPr>
+        <w:jc w:val="center"/>
+        <w:shd w:val="nil" w:color="000000"/>
+        <w:rPr>
+          <w:sz w:val="28"/>
+          <w:highlight w:val="none"/>
+        </w:rPr>
+      </w:pPr>
+      <w:r>
+        <w:rPr>
+          <w:sz w:val="28"/>
+          <w:highlight w:val="none"/>
+        </w:rPr>
+        <w:t xml:space="preserve">Рисунок 11 - топология сети</w:t>
+      </w:r>
+      <w:r>
+        <w:rPr>
+          <w:sz w:val="28"/>
+          <w:highlight w:val="none"/>
+        </w:rPr>
+      </w:r>
+    </w:p>
+    <w:p>
+      <w:pPr>
         <w:jc w:val="both"/>
         <w:shd w:val="nil" w:color="000000"/>
         <w:rPr>
@@ -2771,6 +3737,7 @@
           <w:sz w:val="28"/>
           <w:highlight w:val="none"/>
         </w:rPr>
+        <w:t xml:space="preserve">Отобразим краткую информацию об интерфейсах AR1 и убедимся, что GE интерфейсы не сконфигурированы.</w:t>
       </w:r>
       <w:r>
         <w:rPr>
@@ -2781,7 +3748,8 @@
     </w:p>
     <w:p>
       <w:pPr>
-        <w:jc w:val="center"/>
+        <w:jc w:val="both"/>
+        <w:shd w:val="nil" w:color="000000"/>
         <w:rPr>
           <w:sz w:val="28"/>
           <w:highlight w:val="none"/>
@@ -2802,24 +3770,1423 @@
     </w:p>
     <w:p>
       <w:pPr>
+        <w:jc w:val="center"/>
+        <w:shd w:val="nil" w:color="000000"/>
+        <w:rPr>
+          <w:sz w:val="28"/>
+          <w:highlight w:val="none"/>
+        </w:rPr>
+      </w:pPr>
+      <w:r>
+        <w:rPr>
+          <w:sz w:val="28"/>
+          <w:highlight w:val="none"/>
+        </w:rPr>
+        <mc:AlternateContent>
+          <mc:Choice Requires="wpg">
+            <w:drawing>
+              <wp:inline xmlns:wp="http://schemas.openxmlformats.org/drawingml/2006/wordprocessingDrawing" distT="0" distB="0" distL="0" distR="0">
+                <wp:extent cx="5188290" cy="2074371"/>
+                <wp:effectExtent l="0" t="0" r="0" b="0"/>
+                <wp:docPr id="16" name="" hidden="false"/>
+                <wp:cNvGraphicFramePr>
+                  <a:graphicFrameLocks xmlns:a="http://schemas.openxmlformats.org/drawingml/2006/main" noChangeAspect="true"/>
+                </wp:cNvGraphicFramePr>
+                <a:graphic xmlns:a="http://schemas.openxmlformats.org/drawingml/2006/main">
+                  <a:graphicData uri="http://schemas.openxmlformats.org/drawingml/2006/picture">
+                    <pic:pic xmlns:pic="http://schemas.openxmlformats.org/drawingml/2006/picture">
+                      <pic:nvPicPr>
+                        <pic:cNvPr id="18" name="" hidden="0"/>
+                        <pic:cNvPicPr>
+                          <a:picLocks noChangeAspect="1"/>
+                        </pic:cNvPicPr>
+                        <pic:nvPr isPhoto="0" userDrawn="0"/>
+                      </pic:nvPicPr>
+                      <pic:blipFill>
+                        <a:blip r:embed="rId19"/>
+                        <a:srcRect l="433" t="9237" r="12227" b="45838"/>
+                        <a:stretch/>
+                      </pic:blipFill>
+                      <pic:spPr bwMode="auto">
+                        <a:xfrm flipH="0" flipV="0">
+                          <a:off x="0" y="0"/>
+                          <a:ext cx="5188289" cy="2074371"/>
+                        </a:xfrm>
+                        <a:prstGeom prst="rect">
+                          <a:avLst/>
+                        </a:prstGeom>
+                      </pic:spPr>
+                    </pic:pic>
+                  </a:graphicData>
+                </a:graphic>
+              </wp:inline>
+            </w:drawing>
+          </mc:Choice>
+          <mc:Fallback>
+            <w:pict>
+              <v:shapetype type="#_x0000_t75" o:spt="75" coordsize="21600,21600" o:preferrelative="t" path="m@4@5l@4@11@9@11@9@5xe">
+                <v:formulas>
+                  <v:f eqn="if lineDrawn pixelLineWidth 0"/>
+                  <v:f eqn="sum @0 1 0"/>
+                  <v:f eqn="sum 0 0 @1"/>
+                  <v:f eqn="prod @2 1 2"/>
+                  <v:f eqn="prod @3 21600 pixelWidth"/>
+                  <v:f eqn="prod @3 21600 pixelHeight"/>
+                  <v:f eqn="sum @0 0 1"/>
+                  <v:f eqn="prod @6 1 2"/>
+                  <v:f eqn="prod @7 21600 pixelWidth"/>
+                  <v:f eqn="sum @8 21600 0"/>
+                  <v:f eqn="prod @7 21600 pixelHeight"/>
+                  <v:f eqn="sum @10 21600 0"/>
+                </v:formulas>
+              </v:shapetype>
+              <v:shape id="_x0000_i15" o:spid="_x0000_s15" type="#_x0000_t75" style="mso-wrap-distance-left:0.0pt;mso-wrap-distance-top:0.0pt;mso-wrap-distance-right:0.0pt;mso-wrap-distance-bottom:0.0pt;width:408.5pt;height:163.3pt;" stroked="false">
+                <v:path textboxrect="0,0,0,0"/>
+                <v:imagedata r:id="rId19" o:title=""/>
+              </v:shape>
+            </w:pict>
+          </mc:Fallback>
+        </mc:AlternateContent>
+      </w:r>
+      <w:r>
+        <w:rPr>
+          <w:sz w:val="28"/>
+          <w:highlight w:val="none"/>
+        </w:rPr>
+      </w:r>
+    </w:p>
+    <w:p>
+      <w:pPr>
+        <w:jc w:val="center"/>
+        <w:shd w:val="nil" w:color="000000"/>
+        <w:rPr>
+          <w:sz w:val="28"/>
+          <w:highlight w:val="none"/>
+        </w:rPr>
+      </w:pPr>
+      <w:r>
+        <w:rPr>
+          <w:sz w:val="28"/>
+          <w:highlight w:val="none"/>
+        </w:rPr>
+        <w:t xml:space="preserve">Рисунок 12 - краткая информация об интерфейсах маршрутизатора</w:t>
+      </w:r>
+      <w:r>
+        <w:rPr>
+          <w:sz w:val="28"/>
+          <w:highlight w:val="none"/>
+        </w:rPr>
+      </w:r>
+    </w:p>
+    <w:p>
+      <w:pPr>
         <w:jc w:val="both"/>
         <w:shd w:val="nil" w:color="000000"/>
         <w:rPr>
-          <w:b w:val="false"/>
-          <w:sz w:val="28"/>
-          <w:highlight w:val="none"/>
-        </w:rPr>
-      </w:pPr>
-      <w:r>
-        <w:rPr>
-          <w:b w:val="false"/>
-          <w:sz w:val="28"/>
-          <w:highlight w:val="none"/>
-        </w:rPr>
-      </w:r>
-      <w:r>
-        <w:rPr>
-          <w:b w:val="false"/>
+          <w:sz w:val="28"/>
+          <w:highlight w:val="none"/>
+        </w:rPr>
+      </w:pPr>
+      <w:r>
+        <w:rPr>
+          <w:sz w:val="28"/>
+          <w:highlight w:val="none"/>
+        </w:rPr>
+        <w:t xml:space="preserve">Отобразим таблицу маршрутизации.</w:t>
+      </w:r>
+      <w:r>
+        <w:rPr>
+          <w:sz w:val="28"/>
+          <w:highlight w:val="none"/>
+        </w:rPr>
+      </w:r>
+    </w:p>
+    <w:p>
+      <w:r>
+        <w:rPr>
+          <w:highlight w:val="none"/>
+        </w:rPr>
+      </w:r>
+      <w:r>
+        <w:rPr>
+          <w:highlight w:val="none"/>
+        </w:rPr>
+      </w:r>
+    </w:p>
+    <w:p>
+      <w:pPr>
+        <w:jc w:val="center"/>
+        <w:rPr>
+          <w:highlight w:val="none"/>
+        </w:rPr>
+      </w:pPr>
+      <w:r>
+        <mc:AlternateContent>
+          <mc:Choice Requires="wpg">
+            <w:drawing>
+              <wp:inline xmlns:wp="http://schemas.openxmlformats.org/drawingml/2006/wordprocessingDrawing" distT="0" distB="0" distL="0" distR="0">
+                <wp:extent cx="5302590" cy="1720267"/>
+                <wp:effectExtent l="0" t="0" r="0" b="0"/>
+                <wp:docPr id="17" name="" hidden="false"/>
+                <wp:cNvGraphicFramePr>
+                  <a:graphicFrameLocks xmlns:a="http://schemas.openxmlformats.org/drawingml/2006/main" noChangeAspect="true"/>
+                </wp:cNvGraphicFramePr>
+                <a:graphic xmlns:a="http://schemas.openxmlformats.org/drawingml/2006/main">
+                  <a:graphicData uri="http://schemas.openxmlformats.org/drawingml/2006/picture">
+                    <pic:pic xmlns:pic="http://schemas.openxmlformats.org/drawingml/2006/picture">
+                      <pic:nvPicPr>
+                        <pic:cNvPr id="19" name="" hidden="0"/>
+                        <pic:cNvPicPr>
+                          <a:picLocks noChangeAspect="1"/>
+                        </pic:cNvPicPr>
+                        <pic:nvPr isPhoto="0" userDrawn="0"/>
+                      </pic:nvPicPr>
+                      <pic:blipFill>
+                        <a:blip r:embed="rId19"/>
+                        <a:srcRect l="-48" t="62045" r="10783" b="698"/>
+                        <a:stretch/>
+                      </pic:blipFill>
+                      <pic:spPr bwMode="auto">
+                        <a:xfrm flipH="0" flipV="0">
+                          <a:off x="0" y="0"/>
+                          <a:ext cx="5302589" cy="1720266"/>
+                        </a:xfrm>
+                        <a:prstGeom prst="rect">
+                          <a:avLst/>
+                        </a:prstGeom>
+                      </pic:spPr>
+                    </pic:pic>
+                  </a:graphicData>
+                </a:graphic>
+              </wp:inline>
+            </w:drawing>
+          </mc:Choice>
+          <mc:Fallback>
+            <w:pict>
+              <v:shapetype type="#_x0000_t75" o:spt="75" coordsize="21600,21600" o:preferrelative="t" path="m@4@5l@4@11@9@11@9@5xe">
+                <v:formulas>
+                  <v:f eqn="if lineDrawn pixelLineWidth 0"/>
+                  <v:f eqn="sum @0 1 0"/>
+                  <v:f eqn="sum 0 0 @1"/>
+                  <v:f eqn="prod @2 1 2"/>
+                  <v:f eqn="prod @3 21600 pixelWidth"/>
+                  <v:f eqn="prod @3 21600 pixelHeight"/>
+                  <v:f eqn="sum @0 0 1"/>
+                  <v:f eqn="prod @6 1 2"/>
+                  <v:f eqn="prod @7 21600 pixelWidth"/>
+                  <v:f eqn="sum @8 21600 0"/>
+                  <v:f eqn="prod @7 21600 pixelHeight"/>
+                  <v:f eqn="sum @10 21600 0"/>
+                </v:formulas>
+              </v:shapetype>
+              <v:shape id="_x0000_i16" o:spid="_x0000_s16" type="#_x0000_t75" style="mso-wrap-distance-left:0.0pt;mso-wrap-distance-top:0.0pt;mso-wrap-distance-right:0.0pt;mso-wrap-distance-bottom:0.0pt;width:417.5pt;height:135.5pt;" stroked="false">
+                <v:path textboxrect="0,0,0,0"/>
+                <v:imagedata r:id="rId19" o:title=""/>
+              </v:shape>
+            </w:pict>
+          </mc:Fallback>
+        </mc:AlternateContent>
+      </w:r>
+      <w:r/>
+      <w:r/>
+    </w:p>
+    <w:p>
+      <w:pPr>
+        <w:jc w:val="center"/>
+        <w:rPr>
+          <w:sz w:val="28"/>
+          <w:highlight w:val="none"/>
+        </w:rPr>
+      </w:pPr>
+      <w:r>
+        <w:rPr>
+          <w:sz w:val="28"/>
+          <w:highlight w:val="none"/>
+        </w:rPr>
+        <w:t xml:space="preserve">Рисунок 13 - таблица маршрутизации</w:t>
+      </w:r>
+      <w:r>
+        <w:rPr>
+          <w:sz w:val="28"/>
+          <w:highlight w:val="none"/>
+        </w:rPr>
+      </w:r>
+    </w:p>
+    <w:p>
+      <w:pPr>
+        <w:shd w:val="nil"/>
+        <w:rPr>
+          <w:sz w:val="28"/>
+          <w:highlight w:val="none"/>
+        </w:rPr>
+      </w:pPr>
+      <w:r>
+        <w:rPr>
+          <w:sz w:val="28"/>
+          <w:highlight w:val="none"/>
+        </w:rPr>
+        <w:br w:type="page"/>
+      </w:r>
+      <w:r>
+        <w:rPr>
+          <w:sz w:val="28"/>
+          <w:highlight w:val="none"/>
+        </w:rPr>
+      </w:r>
+    </w:p>
+    <w:p>
+      <w:pPr>
+        <w:jc w:val="left"/>
+        <w:rPr>
+          <w:sz w:val="28"/>
+          <w:highlight w:val="none"/>
+        </w:rPr>
+      </w:pPr>
+      <w:r>
+        <w:rPr>
+          <w:sz w:val="28"/>
+          <w:highlight w:val="none"/>
+        </w:rPr>
+        <w:t xml:space="preserve">Сконфигурируем IP адреса интерфейсов согласно таблице 1.</w:t>
+      </w:r>
+      <w:r>
+        <w:rPr>
+          <w:sz w:val="28"/>
+          <w:highlight w:val="none"/>
+        </w:rPr>
+      </w:r>
+    </w:p>
+    <w:p>
+      <w:pPr>
+        <w:jc w:val="left"/>
+        <w:rPr>
+          <w:sz w:val="28"/>
+          <w:highlight w:val="none"/>
+        </w:rPr>
+      </w:pPr>
+      <w:r>
+        <w:rPr>
+          <w:sz w:val="28"/>
+          <w:highlight w:val="none"/>
+        </w:rPr>
+      </w:r>
+      <w:r>
+        <w:rPr>
+          <w:sz w:val="28"/>
+          <w:highlight w:val="none"/>
+        </w:rPr>
+      </w:r>
+    </w:p>
+    <w:p>
+      <w:pPr>
+        <w:jc w:val="left"/>
+        <w:rPr>
+          <w:sz w:val="28"/>
+          <w:highlight w:val="none"/>
+        </w:rPr>
+      </w:pPr>
+      <w:r>
+        <w:rPr>
+          <w:sz w:val="28"/>
+          <w:highlight w:val="none"/>
+        </w:rPr>
+        <w:t xml:space="preserve">Таблица 1 - IP адреса интерфейсов</w:t>
+      </w:r>
+      <w:r>
+        <w:rPr>
+          <w:sz w:val="28"/>
+          <w:highlight w:val="none"/>
+        </w:rPr>
+      </w:r>
+    </w:p>
+    <w:tbl>
+      <w:tblPr>
+        <w:tblStyle w:val="678"/>
+        <w:tblW w:w="0" w:type="auto"/>
+        <w:tblLook w:val="04A0" w:firstRow="1" w:lastRow="0" w:firstColumn="1" w:lastColumn="0" w:noHBand="0" w:noVBand="1"/>
+      </w:tblPr>
+      <w:tblGrid>
+        <w:gridCol w:w="3118"/>
+        <w:gridCol w:w="3118"/>
+        <w:gridCol w:w="3118"/>
+      </w:tblGrid>
+      <w:tr>
+        <w:trPr/>
+        <w:tc>
+          <w:tcPr>
+            <w:tcW w:w="3118" w:type="dxa"/>
+            <w:textDirection w:val="lrTb"/>
+            <w:noWrap w:val="false"/>
+          </w:tcPr>
+          <w:p>
+            <w:pPr>
+              <w:jc w:val="center"/>
+              <w:rPr>
+                <w:sz w:val="28"/>
+                <w:highlight w:val="none"/>
+              </w:rPr>
+            </w:pPr>
+            <w:r>
+              <w:rPr>
+                <w:sz w:val="28"/>
+                <w:highlight w:val="none"/>
+              </w:rPr>
+              <w:t xml:space="preserve">Маршрутизатор</w:t>
+            </w:r>
+            <w:r>
+              <w:rPr>
+                <w:sz w:val="28"/>
+                <w:highlight w:val="none"/>
+              </w:rPr>
+            </w:r>
+          </w:p>
+        </w:tc>
+        <w:tc>
+          <w:tcPr>
+            <w:tcW w:w="3118" w:type="dxa"/>
+            <w:textDirection w:val="lrTb"/>
+            <w:noWrap w:val="false"/>
+          </w:tcPr>
+          <w:p>
+            <w:pPr>
+              <w:jc w:val="center"/>
+              <w:rPr>
+                <w:sz w:val="28"/>
+                <w:highlight w:val="none"/>
+              </w:rPr>
+            </w:pPr>
+            <w:r>
+              <w:rPr>
+                <w:sz w:val="28"/>
+                <w:highlight w:val="none"/>
+              </w:rPr>
+              <w:t xml:space="preserve">Интерфейс</w:t>
+            </w:r>
+            <w:r>
+              <w:rPr>
+                <w:sz w:val="28"/>
+                <w:highlight w:val="none"/>
+              </w:rPr>
+            </w:r>
+          </w:p>
+        </w:tc>
+        <w:tc>
+          <w:tcPr>
+            <w:tcW w:w="3118" w:type="dxa"/>
+            <w:textDirection w:val="lrTb"/>
+            <w:noWrap w:val="false"/>
+          </w:tcPr>
+          <w:p>
+            <w:pPr>
+              <w:jc w:val="center"/>
+              <w:rPr>
+                <w:sz w:val="28"/>
+                <w:highlight w:val="none"/>
+              </w:rPr>
+            </w:pPr>
+            <w:r>
+              <w:rPr>
+                <w:sz w:val="28"/>
+                <w:highlight w:val="none"/>
+              </w:rPr>
+              <w:t xml:space="preserve">IP адрес/маска</w:t>
+            </w:r>
+            <w:r>
+              <w:rPr>
+                <w:sz w:val="28"/>
+                <w:highlight w:val="none"/>
+              </w:rPr>
+            </w:r>
+          </w:p>
+        </w:tc>
+      </w:tr>
+      <w:tr>
+        <w:trPr/>
+        <w:tc>
+          <w:tcPr>
+            <w:tcW w:w="3118" w:type="dxa"/>
+            <w:vMerge w:val="restart"/>
+            <w:textDirection w:val="lrTb"/>
+            <w:noWrap w:val="false"/>
+          </w:tcPr>
+          <w:p>
+            <w:pPr>
+              <w:jc w:val="center"/>
+              <w:rPr>
+                <w:sz w:val="28"/>
+                <w:highlight w:val="none"/>
+              </w:rPr>
+            </w:pPr>
+            <w:r>
+              <w:rPr>
+                <w:sz w:val="28"/>
+                <w:highlight w:val="none"/>
+              </w:rPr>
+              <w:t xml:space="preserve">AR1</w:t>
+            </w:r>
+            <w:r>
+              <w:rPr>
+                <w:sz w:val="28"/>
+                <w:highlight w:val="none"/>
+              </w:rPr>
+            </w:r>
+          </w:p>
+        </w:tc>
+        <w:tc>
+          <w:tcPr>
+            <w:tcW w:w="3118" w:type="dxa"/>
+            <w:textDirection w:val="lrTb"/>
+            <w:noWrap w:val="false"/>
+          </w:tcPr>
+          <w:p>
+            <w:pPr>
+              <w:jc w:val="center"/>
+              <w:rPr>
+                <w:sz w:val="28"/>
+                <w:highlight w:val="none"/>
+              </w:rPr>
+            </w:pPr>
+            <w:r>
+              <w:rPr>
+                <w:sz w:val="28"/>
+                <w:highlight w:val="none"/>
+              </w:rPr>
+              <w:t xml:space="preserve">GE 0/0/0</w:t>
+            </w:r>
+            <w:r>
+              <w:rPr>
+                <w:sz w:val="28"/>
+                <w:highlight w:val="none"/>
+              </w:rPr>
+            </w:r>
+          </w:p>
+        </w:tc>
+        <w:tc>
+          <w:tcPr>
+            <w:tcW w:w="3118" w:type="dxa"/>
+            <w:textDirection w:val="lrTb"/>
+            <w:noWrap w:val="false"/>
+          </w:tcPr>
+          <w:p>
+            <w:pPr>
+              <w:jc w:val="center"/>
+              <w:rPr>
+                <w:sz w:val="28"/>
+                <w:highlight w:val="none"/>
+              </w:rPr>
+            </w:pPr>
+            <w:r>
+              <w:rPr>
+                <w:sz w:val="28"/>
+                <w:highlight w:val="none"/>
+              </w:rPr>
+              <w:t xml:space="preserve">10.0.13.1/24</w:t>
+            </w:r>
+            <w:r>
+              <w:rPr>
+                <w:sz w:val="28"/>
+                <w:highlight w:val="none"/>
+              </w:rPr>
+            </w:r>
+          </w:p>
+        </w:tc>
+      </w:tr>
+      <w:tr>
+        <w:trPr/>
+        <w:tc>
+          <w:tcPr>
+            <w:tcW w:w="3118" w:type="dxa"/>
+            <w:vMerge w:val="continue"/>
+            <w:textDirection w:val="lrTb"/>
+            <w:noWrap w:val="false"/>
+          </w:tcPr>
+          <w:p>
+            <w:r/>
+          </w:p>
+        </w:tc>
+        <w:tc>
+          <w:tcPr>
+            <w:tcW w:w="3118" w:type="dxa"/>
+            <w:textDirection w:val="lrTb"/>
+            <w:noWrap w:val="false"/>
+          </w:tcPr>
+          <w:p>
+            <w:pPr>
+              <w:jc w:val="center"/>
+              <w:rPr>
+                <w:sz w:val="28"/>
+                <w:highlight w:val="none"/>
+              </w:rPr>
+            </w:pPr>
+            <w:r>
+              <w:rPr>
+                <w:sz w:val="28"/>
+                <w:highlight w:val="none"/>
+              </w:rPr>
+              <w:t xml:space="preserve">GE 0/0/1</w:t>
+            </w:r>
+            <w:r>
+              <w:rPr>
+                <w:sz w:val="28"/>
+                <w:highlight w:val="none"/>
+              </w:rPr>
+            </w:r>
+          </w:p>
+        </w:tc>
+        <w:tc>
+          <w:tcPr>
+            <w:tcW w:w="3118" w:type="dxa"/>
+            <w:textDirection w:val="lrTb"/>
+            <w:noWrap w:val="false"/>
+          </w:tcPr>
+          <w:p>
+            <w:pPr>
+              <w:jc w:val="center"/>
+              <w:rPr>
+                <w:sz w:val="28"/>
+                <w:highlight w:val="none"/>
+              </w:rPr>
+            </w:pPr>
+            <w:r>
+              <w:rPr>
+                <w:sz w:val="28"/>
+                <w:highlight w:val="none"/>
+              </w:rPr>
+              <w:t xml:space="preserve">10.0.12.1/24</w:t>
+            </w:r>
+            <w:r>
+              <w:rPr>
+                <w:sz w:val="28"/>
+                <w:highlight w:val="none"/>
+              </w:rPr>
+            </w:r>
+          </w:p>
+        </w:tc>
+      </w:tr>
+      <w:tr>
+        <w:trPr/>
+        <w:tc>
+          <w:tcPr>
+            <w:tcW w:w="3118" w:type="dxa"/>
+            <w:vMerge w:val="restart"/>
+            <w:textDirection w:val="lrTb"/>
+            <w:noWrap w:val="false"/>
+          </w:tcPr>
+          <w:p>
+            <w:pPr>
+              <w:jc w:val="center"/>
+              <w:rPr>
+                <w:sz w:val="28"/>
+                <w:highlight w:val="none"/>
+              </w:rPr>
+            </w:pPr>
+            <w:r>
+              <w:rPr>
+                <w:sz w:val="28"/>
+                <w:highlight w:val="none"/>
+              </w:rPr>
+              <w:t xml:space="preserve">AR2</w:t>
+            </w:r>
+            <w:r>
+              <w:rPr>
+                <w:sz w:val="28"/>
+                <w:highlight w:val="none"/>
+              </w:rPr>
+            </w:r>
+          </w:p>
+        </w:tc>
+        <w:tc>
+          <w:tcPr>
+            <w:tcW w:w="3118" w:type="dxa"/>
+            <w:textDirection w:val="lrTb"/>
+            <w:noWrap w:val="false"/>
+          </w:tcPr>
+          <w:p>
+            <w:pPr>
+              <w:jc w:val="center"/>
+              <w:rPr>
+                <w:sz w:val="28"/>
+                <w:highlight w:val="none"/>
+              </w:rPr>
+            </w:pPr>
+            <w:r>
+              <w:rPr>
+                <w:sz w:val="28"/>
+                <w:highlight w:val="none"/>
+              </w:rPr>
+              <w:t xml:space="preserve">GE 0/0/1</w:t>
+            </w:r>
+            <w:r>
+              <w:rPr>
+                <w:sz w:val="28"/>
+                <w:highlight w:val="none"/>
+              </w:rPr>
+            </w:r>
+          </w:p>
+        </w:tc>
+        <w:tc>
+          <w:tcPr>
+            <w:tcW w:w="3118" w:type="dxa"/>
+            <w:textDirection w:val="lrTb"/>
+            <w:noWrap w:val="false"/>
+          </w:tcPr>
+          <w:p>
+            <w:pPr>
+              <w:jc w:val="center"/>
+              <w:rPr>
+                <w:sz w:val="28"/>
+                <w:highlight w:val="none"/>
+              </w:rPr>
+            </w:pPr>
+            <w:r>
+              <w:rPr>
+                <w:sz w:val="28"/>
+                <w:highlight w:val="none"/>
+              </w:rPr>
+              <w:t xml:space="preserve">10.0.12.2/24</w:t>
+            </w:r>
+            <w:r>
+              <w:rPr>
+                <w:sz w:val="28"/>
+                <w:highlight w:val="none"/>
+              </w:rPr>
+            </w:r>
+          </w:p>
+        </w:tc>
+      </w:tr>
+      <w:tr>
+        <w:trPr/>
+        <w:tc>
+          <w:tcPr>
+            <w:tcW w:w="3118" w:type="dxa"/>
+            <w:vMerge w:val="continue"/>
+            <w:textDirection w:val="lrTb"/>
+            <w:noWrap w:val="false"/>
+          </w:tcPr>
+          <w:p>
+            <w:r/>
+          </w:p>
+        </w:tc>
+        <w:tc>
+          <w:tcPr>
+            <w:tcW w:w="3118" w:type="dxa"/>
+            <w:textDirection w:val="lrTb"/>
+            <w:noWrap w:val="false"/>
+          </w:tcPr>
+          <w:p>
+            <w:pPr>
+              <w:jc w:val="center"/>
+              <w:rPr>
+                <w:sz w:val="28"/>
+                <w:highlight w:val="none"/>
+              </w:rPr>
+            </w:pPr>
+            <w:r>
+              <w:rPr>
+                <w:sz w:val="28"/>
+                <w:highlight w:val="none"/>
+              </w:rPr>
+              <w:t xml:space="preserve">GE 0/0/2</w:t>
+            </w:r>
+            <w:r>
+              <w:rPr>
+                <w:sz w:val="28"/>
+                <w:highlight w:val="none"/>
+              </w:rPr>
+            </w:r>
+          </w:p>
+        </w:tc>
+        <w:tc>
+          <w:tcPr>
+            <w:tcW w:w="3118" w:type="dxa"/>
+            <w:textDirection w:val="lrTb"/>
+            <w:noWrap w:val="false"/>
+          </w:tcPr>
+          <w:p>
+            <w:pPr>
+              <w:jc w:val="center"/>
+              <w:rPr>
+                <w:sz w:val="28"/>
+                <w:highlight w:val="none"/>
+              </w:rPr>
+            </w:pPr>
+            <w:r>
+              <w:rPr>
+                <w:sz w:val="28"/>
+                <w:highlight w:val="none"/>
+              </w:rPr>
+              <w:t xml:space="preserve">10.0.23.2/24</w:t>
+            </w:r>
+            <w:r>
+              <w:rPr>
+                <w:sz w:val="28"/>
+                <w:highlight w:val="none"/>
+              </w:rPr>
+            </w:r>
+          </w:p>
+        </w:tc>
+      </w:tr>
+      <w:tr>
+        <w:trPr/>
+        <w:tc>
+          <w:tcPr>
+            <w:tcW w:w="3118" w:type="dxa"/>
+            <w:vMerge w:val="restart"/>
+            <w:textDirection w:val="lrTb"/>
+            <w:noWrap w:val="false"/>
+          </w:tcPr>
+          <w:p>
+            <w:pPr>
+              <w:jc w:val="center"/>
+              <w:rPr>
+                <w:sz w:val="28"/>
+                <w:highlight w:val="none"/>
+              </w:rPr>
+            </w:pPr>
+            <w:r>
+              <w:rPr>
+                <w:sz w:val="28"/>
+                <w:highlight w:val="none"/>
+              </w:rPr>
+              <w:t xml:space="preserve">AR3</w:t>
+            </w:r>
+            <w:r>
+              <w:rPr>
+                <w:sz w:val="28"/>
+                <w:highlight w:val="none"/>
+              </w:rPr>
+            </w:r>
+          </w:p>
+        </w:tc>
+        <w:tc>
+          <w:tcPr>
+            <w:tcW w:w="3118" w:type="dxa"/>
+            <w:textDirection w:val="lrTb"/>
+            <w:noWrap w:val="false"/>
+          </w:tcPr>
+          <w:p>
+            <w:pPr>
+              <w:jc w:val="center"/>
+              <w:rPr>
+                <w:sz w:val="28"/>
+                <w:highlight w:val="none"/>
+              </w:rPr>
+            </w:pPr>
+            <w:r>
+              <w:rPr>
+                <w:sz w:val="28"/>
+                <w:highlight w:val="none"/>
+              </w:rPr>
+              <w:t xml:space="preserve">GE 0/0/0</w:t>
+            </w:r>
+            <w:r>
+              <w:rPr>
+                <w:sz w:val="28"/>
+                <w:highlight w:val="none"/>
+              </w:rPr>
+            </w:r>
+          </w:p>
+        </w:tc>
+        <w:tc>
+          <w:tcPr>
+            <w:tcW w:w="3118" w:type="dxa"/>
+            <w:textDirection w:val="lrTb"/>
+            <w:noWrap w:val="false"/>
+          </w:tcPr>
+          <w:p>
+            <w:pPr>
+              <w:jc w:val="center"/>
+              <w:rPr>
+                <w:sz w:val="28"/>
+                <w:highlight w:val="none"/>
+              </w:rPr>
+            </w:pPr>
+            <w:r>
+              <w:rPr>
+                <w:sz w:val="28"/>
+                <w:highlight w:val="none"/>
+              </w:rPr>
+              <w:t xml:space="preserve">10.0.13.3/24</w:t>
+            </w:r>
+            <w:r>
+              <w:rPr>
+                <w:sz w:val="28"/>
+                <w:highlight w:val="none"/>
+              </w:rPr>
+            </w:r>
+          </w:p>
+        </w:tc>
+      </w:tr>
+      <w:tr>
+        <w:trPr/>
+        <w:tc>
+          <w:tcPr>
+            <w:tcW w:w="3118" w:type="dxa"/>
+            <w:vMerge w:val="continue"/>
+            <w:textDirection w:val="lrTb"/>
+            <w:noWrap w:val="false"/>
+          </w:tcPr>
+          <w:p>
+            <w:r/>
+          </w:p>
+        </w:tc>
+        <w:tc>
+          <w:tcPr>
+            <w:tcW w:w="3118" w:type="dxa"/>
+            <w:textDirection w:val="lrTb"/>
+            <w:noWrap w:val="false"/>
+          </w:tcPr>
+          <w:p>
+            <w:pPr>
+              <w:jc w:val="center"/>
+              <w:rPr>
+                <w:sz w:val="28"/>
+                <w:highlight w:val="none"/>
+              </w:rPr>
+            </w:pPr>
+            <w:r>
+              <w:rPr>
+                <w:sz w:val="28"/>
+                <w:highlight w:val="none"/>
+              </w:rPr>
+              <w:t xml:space="preserve">GE 0/0/1</w:t>
+            </w:r>
+            <w:r>
+              <w:rPr>
+                <w:sz w:val="28"/>
+                <w:highlight w:val="none"/>
+              </w:rPr>
+            </w:r>
+          </w:p>
+        </w:tc>
+        <w:tc>
+          <w:tcPr>
+            <w:tcW w:w="3118" w:type="dxa"/>
+            <w:textDirection w:val="lrTb"/>
+            <w:noWrap w:val="false"/>
+          </w:tcPr>
+          <w:p>
+            <w:pPr>
+              <w:jc w:val="center"/>
+              <w:rPr>
+                <w:sz w:val="28"/>
+                <w:highlight w:val="none"/>
+              </w:rPr>
+            </w:pPr>
+            <w:r>
+              <w:rPr>
+                <w:sz w:val="28"/>
+                <w:highlight w:val="none"/>
+              </w:rPr>
+              <w:t xml:space="preserve">10.0.23.3/24</w:t>
+            </w:r>
+            <w:r>
+              <w:rPr>
+                <w:sz w:val="28"/>
+                <w:highlight w:val="none"/>
+              </w:rPr>
+            </w:r>
+          </w:p>
+        </w:tc>
+      </w:tr>
+    </w:tbl>
+    <w:p>
+      <w:pPr>
+        <w:jc w:val="left"/>
+        <w:rPr>
+          <w:sz w:val="28"/>
+          <w:highlight w:val="none"/>
+        </w:rPr>
+      </w:pPr>
+      <w:r>
+        <w:rPr>
+          <w:sz w:val="28"/>
+          <w:highlight w:val="none"/>
+        </w:rPr>
+      </w:r>
+      <w:r>
+        <w:rPr>
+          <w:sz w:val="28"/>
+          <w:highlight w:val="none"/>
+        </w:rPr>
+      </w:r>
+    </w:p>
+    <w:p>
+      <w:pPr>
+        <w:jc w:val="center"/>
+        <w:shd w:val="nil" w:color="000000"/>
+        <w:rPr>
+          <w:sz w:val="28"/>
+          <w:highlight w:val="none"/>
+        </w:rPr>
+      </w:pPr>
+      <w:r>
+        <w:rPr>
+          <w:sz w:val="28"/>
+          <w:highlight w:val="none"/>
+        </w:rPr>
+        <mc:AlternateContent>
+          <mc:Choice Requires="wpg">
+            <w:drawing>
+              <wp:inline xmlns:wp="http://schemas.openxmlformats.org/drawingml/2006/wordprocessingDrawing" distT="0" distB="0" distL="0" distR="0">
+                <wp:extent cx="4359615" cy="1348204"/>
+                <wp:effectExtent l="0" t="0" r="0" b="0"/>
+                <wp:docPr id="18" name="" hidden="false"/>
+                <wp:cNvGraphicFramePr>
+                  <a:graphicFrameLocks xmlns:a="http://schemas.openxmlformats.org/drawingml/2006/main" noChangeAspect="true"/>
+                </wp:cNvGraphicFramePr>
+                <a:graphic xmlns:a="http://schemas.openxmlformats.org/drawingml/2006/main">
+                  <a:graphicData uri="http://schemas.openxmlformats.org/drawingml/2006/picture">
+                    <pic:pic xmlns:pic="http://schemas.openxmlformats.org/drawingml/2006/picture">
+                      <pic:nvPicPr>
+                        <pic:cNvPr id="20" name="" hidden="0"/>
+                        <pic:cNvPicPr>
+                          <a:picLocks noChangeAspect="1"/>
+                        </pic:cNvPicPr>
+                        <pic:nvPr isPhoto="0" userDrawn="0"/>
+                      </pic:nvPicPr>
+                      <pic:blipFill>
+                        <a:blip r:embed="rId20"/>
+                        <a:stretch/>
+                      </pic:blipFill>
+                      <pic:spPr bwMode="auto">
+                        <a:xfrm flipH="0" flipV="0">
+                          <a:off x="0" y="0"/>
+                          <a:ext cx="4359614" cy="1348204"/>
+                        </a:xfrm>
+                        <a:prstGeom prst="rect">
+                          <a:avLst/>
+                        </a:prstGeom>
+                      </pic:spPr>
+                    </pic:pic>
+                  </a:graphicData>
+                </a:graphic>
+              </wp:inline>
+            </w:drawing>
+          </mc:Choice>
+          <mc:Fallback>
+            <w:pict>
+              <v:shapetype type="#_x0000_t75" o:spt="75" coordsize="21600,21600" o:preferrelative="t" path="m@4@5l@4@11@9@11@9@5xe">
+                <v:formulas>
+                  <v:f eqn="if lineDrawn pixelLineWidth 0"/>
+                  <v:f eqn="sum @0 1 0"/>
+                  <v:f eqn="sum 0 0 @1"/>
+                  <v:f eqn="prod @2 1 2"/>
+                  <v:f eqn="prod @3 21600 pixelWidth"/>
+                  <v:f eqn="prod @3 21600 pixelHeight"/>
+                  <v:f eqn="sum @0 0 1"/>
+                  <v:f eqn="prod @6 1 2"/>
+                  <v:f eqn="prod @7 21600 pixelWidth"/>
+                  <v:f eqn="sum @8 21600 0"/>
+                  <v:f eqn="prod @7 21600 pixelHeight"/>
+                  <v:f eqn="sum @10 21600 0"/>
+                </v:formulas>
+              </v:shapetype>
+              <v:shape id="_x0000_i17" o:spid="_x0000_s17" type="#_x0000_t75" style="mso-wrap-distance-left:0.0pt;mso-wrap-distance-top:0.0pt;mso-wrap-distance-right:0.0pt;mso-wrap-distance-bottom:0.0pt;width:343.3pt;height:106.2pt;" stroked="false">
+                <v:path textboxrect="0,0,0,0"/>
+                <v:imagedata r:id="rId20" o:title=""/>
+              </v:shape>
+            </w:pict>
+          </mc:Fallback>
+        </mc:AlternateContent>
+      </w:r>
+      <w:r>
+        <w:rPr>
+          <w:sz w:val="28"/>
+          <w:highlight w:val="none"/>
+        </w:rPr>
+      </w:r>
+    </w:p>
+    <w:p>
+      <w:pPr>
+        <w:jc w:val="center"/>
+        <w:shd w:val="nil" w:color="000000"/>
+        <w:rPr>
+          <w:sz w:val="28"/>
+          <w:highlight w:val="none"/>
+        </w:rPr>
+      </w:pPr>
+      <w:r>
+        <w:rPr>
+          <w:sz w:val="28"/>
+          <w:highlight w:val="none"/>
+        </w:rPr>
+        <w:t xml:space="preserve">Рисунок 14 - настройка IP адресов на AR1</w:t>
+      </w:r>
+      <w:r>
+        <w:rPr>
+          <w:sz w:val="28"/>
+          <w:highlight w:val="none"/>
+        </w:rPr>
+      </w:r>
+    </w:p>
+    <w:p>
+      <w:pPr>
+        <w:jc w:val="center"/>
+        <w:shd w:val="nil" w:color="000000"/>
+        <w:rPr>
+          <w:sz w:val="28"/>
+          <w:highlight w:val="none"/>
+        </w:rPr>
+      </w:pPr>
+      <w:r>
+        <w:rPr>
+          <w:sz w:val="28"/>
+          <w:highlight w:val="none"/>
+        </w:rPr>
+      </w:r>
+      <w:r>
+        <w:rPr>
+          <w:sz w:val="28"/>
+          <w:highlight w:val="none"/>
+        </w:rPr>
+      </w:r>
+    </w:p>
+    <w:p>
+      <w:pPr>
+        <w:jc w:val="both"/>
+        <w:shd w:val="nil" w:color="000000"/>
+        <w:rPr>
+          <w:sz w:val="28"/>
+          <w:highlight w:val="none"/>
+        </w:rPr>
+      </w:pPr>
+      <w:r>
+        <w:rPr>
+          <w:sz w:val="28"/>
+          <w:highlight w:val="none"/>
+        </w:rPr>
+        <w:t xml:space="preserve">Аналогичным образом настроим IP адреса AR2 и AR3. Убедимся в работоспособности сети, проверив связь AR1 с </w:t>
+      </w:r>
+      <w:r>
+        <w:rPr>
+          <w:sz w:val="28"/>
+          <w:highlight w:val="none"/>
+        </w:rPr>
+        <w:t xml:space="preserve">AR2 и AR3.</w:t>
+      </w:r>
+      <w:r/>
+      <w:r>
+        <w:rPr>
+          <w:sz w:val="28"/>
+          <w:highlight w:val="none"/>
+        </w:rPr>
+      </w:r>
+      <w:r>
+        <w:rPr>
+          <w:sz w:val="28"/>
+          <w:highlight w:val="none"/>
+        </w:rPr>
+      </w:r>
+    </w:p>
+    <w:p>
+      <w:pPr>
+        <w:jc w:val="center"/>
+        <w:shd w:val="nil" w:color="000000"/>
+        <w:rPr>
+          <w:sz w:val="28"/>
+          <w:highlight w:val="none"/>
+        </w:rPr>
+      </w:pPr>
+      <w:r>
+        <w:rPr>
+          <w:sz w:val="28"/>
+          <w:highlight w:val="none"/>
+        </w:rPr>
+        <mc:AlternateContent>
+          <mc:Choice Requires="wpg">
+            <w:drawing>
+              <wp:inline xmlns:wp="http://schemas.openxmlformats.org/drawingml/2006/wordprocessingDrawing" distT="0" distB="0" distL="0" distR="0">
+                <wp:extent cx="2968965" cy="1174884"/>
+                <wp:effectExtent l="0" t="0" r="0" b="0"/>
+                <wp:docPr id="19" name="" hidden="false"/>
+                <wp:cNvGraphicFramePr>
+                  <a:graphicFrameLocks xmlns:a="http://schemas.openxmlformats.org/drawingml/2006/main" noChangeAspect="true"/>
+                </wp:cNvGraphicFramePr>
+                <a:graphic xmlns:a="http://schemas.openxmlformats.org/drawingml/2006/main">
+                  <a:graphicData uri="http://schemas.openxmlformats.org/drawingml/2006/picture">
+                    <pic:pic xmlns:pic="http://schemas.openxmlformats.org/drawingml/2006/picture">
+                      <pic:nvPicPr>
+                        <pic:cNvPr id="21" name="" hidden="0"/>
+                        <pic:cNvPicPr>
+                          <a:picLocks noChangeAspect="1"/>
+                        </pic:cNvPicPr>
+                        <pic:nvPr isPhoto="0" userDrawn="0"/>
+                      </pic:nvPicPr>
+                      <pic:blipFill>
+                        <a:blip r:embed="rId21"/>
+                        <a:stretch/>
+                      </pic:blipFill>
+                      <pic:spPr bwMode="auto">
+                        <a:xfrm flipH="0" flipV="0">
+                          <a:off x="0" y="0"/>
+                          <a:ext cx="2968965" cy="1174884"/>
+                        </a:xfrm>
+                        <a:prstGeom prst="rect">
+                          <a:avLst/>
+                        </a:prstGeom>
+                      </pic:spPr>
+                    </pic:pic>
+                  </a:graphicData>
+                </a:graphic>
+              </wp:inline>
+            </w:drawing>
+          </mc:Choice>
+          <mc:Fallback>
+            <w:pict>
+              <v:shapetype type="#_x0000_t75" o:spt="75" coordsize="21600,21600" o:preferrelative="t" path="m@4@5l@4@11@9@11@9@5xe">
+                <v:formulas>
+                  <v:f eqn="if lineDrawn pixelLineWidth 0"/>
+                  <v:f eqn="sum @0 1 0"/>
+                  <v:f eqn="sum 0 0 @1"/>
+                  <v:f eqn="prod @2 1 2"/>
+                  <v:f eqn="prod @3 21600 pixelWidth"/>
+                  <v:f eqn="prod @3 21600 pixelHeight"/>
+                  <v:f eqn="sum @0 0 1"/>
+                  <v:f eqn="prod @6 1 2"/>
+                  <v:f eqn="prod @7 21600 pixelWidth"/>
+                  <v:f eqn="sum @8 21600 0"/>
+                  <v:f eqn="prod @7 21600 pixelHeight"/>
+                  <v:f eqn="sum @10 21600 0"/>
+                </v:formulas>
+              </v:shapetype>
+              <v:shape id="_x0000_i18" o:spid="_x0000_s18" type="#_x0000_t75" style="mso-wrap-distance-left:0.0pt;mso-wrap-distance-top:0.0pt;mso-wrap-distance-right:0.0pt;mso-wrap-distance-bottom:0.0pt;width:233.8pt;height:92.5pt;" stroked="false">
+                <v:path textboxrect="0,0,0,0"/>
+                <v:imagedata r:id="rId21" o:title=""/>
+              </v:shape>
+            </w:pict>
+          </mc:Fallback>
+        </mc:AlternateContent>
+      </w:r>
+      <w:r>
+        <w:rPr>
+          <w:sz w:val="28"/>
+          <w:highlight w:val="none"/>
+        </w:rPr>
+      </w:r>
+    </w:p>
+    <w:p>
+      <w:pPr>
+        <w:jc w:val="center"/>
+        <w:shd w:val="nil" w:color="000000"/>
+        <w:rPr>
+          <w:sz w:val="28"/>
+          <w:highlight w:val="none"/>
+        </w:rPr>
+      </w:pPr>
+      <w:r>
+        <w:rPr>
+          <w:sz w:val="28"/>
+          <w:highlight w:val="none"/>
+        </w:rPr>
+        <w:t xml:space="preserve">Рисунок 15 - проверка соединения между AR1 и AR3</w:t>
+      </w:r>
+      <w:r>
+        <w:rPr>
+          <w:sz w:val="28"/>
+          <w:highlight w:val="none"/>
+        </w:rPr>
+      </w:r>
+      <w:r>
+        <w:rPr>
+          <w:sz w:val="28"/>
+          <w:highlight w:val="none"/>
+        </w:rPr>
+      </w:r>
+    </w:p>
+    <w:p>
+      <w:pPr>
+        <w:jc w:val="both"/>
+        <w:shd w:val="nil" w:color="000000"/>
+        <w:rPr>
+          <w:sz w:val="28"/>
+          <w:highlight w:val="none"/>
+        </w:rPr>
+      </w:pPr>
+      <w:r>
+        <w:rPr>
+          <w:sz w:val="28"/>
+          <w:highlight w:val="none"/>
+        </w:rPr>
+        <w:t xml:space="preserve">Отобразим таблицу маршрутизации AR1, в ней будут видны добавленные нами маршруты, а так же адреса сетей и широковещательные адреса.</w:t>
+      </w:r>
+      <w:r>
+        <w:rPr>
+          <w:sz w:val="28"/>
+          <w:highlight w:val="none"/>
+        </w:rPr>
+      </w:r>
+    </w:p>
+    <w:p>
+      <w:pPr>
+        <w:jc w:val="center"/>
+        <w:shd w:val="nil" w:color="000000"/>
+        <w:rPr>
+          <w:sz w:val="28"/>
+          <w:highlight w:val="none"/>
+        </w:rPr>
+      </w:pPr>
+      <w:r>
+        <w:rPr>
+          <w:sz w:val="28"/>
+          <w:highlight w:val="none"/>
+        </w:rPr>
+        <mc:AlternateContent>
+          <mc:Choice Requires="wpg">
+            <w:drawing>
+              <wp:inline xmlns:wp="http://schemas.openxmlformats.org/drawingml/2006/wordprocessingDrawing" distT="0" distB="0" distL="0" distR="0">
+                <wp:extent cx="3725166" cy="2384562"/>
+                <wp:effectExtent l="0" t="0" r="0" b="0"/>
+                <wp:docPr id="20" name="" hidden="false"/>
+                <wp:cNvGraphicFramePr>
+                  <a:graphicFrameLocks xmlns:a="http://schemas.openxmlformats.org/drawingml/2006/main" noChangeAspect="true"/>
+                </wp:cNvGraphicFramePr>
+                <a:graphic xmlns:a="http://schemas.openxmlformats.org/drawingml/2006/main">
+                  <a:graphicData uri="http://schemas.openxmlformats.org/drawingml/2006/picture">
+                    <pic:pic xmlns:pic="http://schemas.openxmlformats.org/drawingml/2006/picture">
+                      <pic:nvPicPr>
+                        <pic:cNvPr id="22" name="" hidden="0"/>
+                        <pic:cNvPicPr>
+                          <a:picLocks noChangeAspect="1"/>
+                        </pic:cNvPicPr>
+                        <pic:nvPr isPhoto="0" userDrawn="0"/>
+                      </pic:nvPicPr>
+                      <pic:blipFill>
+                        <a:blip r:embed="rId22"/>
+                        <a:stretch/>
+                      </pic:blipFill>
+                      <pic:spPr bwMode="auto">
+                        <a:xfrm flipH="0" flipV="0">
+                          <a:off x="0" y="0"/>
+                          <a:ext cx="3725165" cy="2384562"/>
+                        </a:xfrm>
+                        <a:prstGeom prst="rect">
+                          <a:avLst/>
+                        </a:prstGeom>
+                      </pic:spPr>
+                    </pic:pic>
+                  </a:graphicData>
+                </a:graphic>
+              </wp:inline>
+            </w:drawing>
+          </mc:Choice>
+          <mc:Fallback>
+            <w:pict>
+              <v:shapetype type="#_x0000_t75" o:spt="75" coordsize="21600,21600" o:preferrelative="t" path="m@4@5l@4@11@9@11@9@5xe">
+                <v:formulas>
+                  <v:f eqn="if lineDrawn pixelLineWidth 0"/>
+                  <v:f eqn="sum @0 1 0"/>
+                  <v:f eqn="sum 0 0 @1"/>
+                  <v:f eqn="prod @2 1 2"/>
+                  <v:f eqn="prod @3 21600 pixelWidth"/>
+                  <v:f eqn="prod @3 21600 pixelHeight"/>
+                  <v:f eqn="sum @0 0 1"/>
+                  <v:f eqn="prod @6 1 2"/>
+                  <v:f eqn="prod @7 21600 pixelWidth"/>
+                  <v:f eqn="sum @8 21600 0"/>
+                  <v:f eqn="prod @7 21600 pixelHeight"/>
+                  <v:f eqn="sum @10 21600 0"/>
+                </v:formulas>
+              </v:shapetype>
+              <v:shape id="_x0000_i19" o:spid="_x0000_s19" type="#_x0000_t75" style="mso-wrap-distance-left:0.0pt;mso-wrap-distance-top:0.0pt;mso-wrap-distance-right:0.0pt;mso-wrap-distance-bottom:0.0pt;width:293.3pt;height:187.8pt;" stroked="false">
+                <v:path textboxrect="0,0,0,0"/>
+                <v:imagedata r:id="rId22" o:title=""/>
+              </v:shape>
+            </w:pict>
+          </mc:Fallback>
+        </mc:AlternateContent>
+      </w:r>
+      <w:r>
+        <w:rPr>
+          <w:sz w:val="28"/>
+          <w:highlight w:val="none"/>
+        </w:rPr>
+      </w:r>
+    </w:p>
+    <w:p>
+      <w:pPr>
+        <w:jc w:val="center"/>
+        <w:shd w:val="nil" w:color="000000"/>
+        <w:rPr>
+          <w:sz w:val="28"/>
+          <w:highlight w:val="none"/>
+        </w:rPr>
+      </w:pPr>
+      <w:r>
+        <w:rPr>
+          <w:sz w:val="28"/>
+          <w:highlight w:val="none"/>
+        </w:rPr>
+        <w:t xml:space="preserve">Рисунок 16 - таблица маршрутизации AR1</w:t>
+      </w:r>
+      <w:r>
+        <w:rPr>
+          <w:sz w:val="28"/>
+          <w:highlight w:val="none"/>
+        </w:rPr>
+      </w:r>
+    </w:p>
+    <w:p>
+      <w:pPr>
+        <w:shd w:val="nil"/>
+        <w:rPr>
+          <w:sz w:val="28"/>
+          <w:highlight w:val="none"/>
+        </w:rPr>
+      </w:pPr>
+      <w:r>
+        <w:rPr>
+          <w:sz w:val="28"/>
+          <w:highlight w:val="none"/>
+        </w:rPr>
+        <w:br w:type="page"/>
+      </w:r>
+      <w:r>
+        <w:rPr>
+          <w:sz w:val="28"/>
+          <w:highlight w:val="none"/>
+        </w:rPr>
+      </w:r>
+    </w:p>
+    <w:p>
+      <w:pPr>
+        <w:jc w:val="both"/>
+        <w:shd w:val="nil" w:color="000000"/>
+        <w:rPr>
+          <w:sz w:val="28"/>
+          <w:highlight w:val="none"/>
+        </w:rPr>
+      </w:pPr>
+      <w:r>
+        <w:rPr>
+          <w:sz w:val="28"/>
+          <w:highlight w:val="none"/>
+        </w:rPr>
+      </w:r>
+      <w:r>
+        <w:rPr>
+          <w:sz w:val="28"/>
+          <w:highlight w:val="none"/>
+        </w:rPr>
+      </w:r>
+    </w:p>
+    <w:p>
+      <w:pPr>
+        <w:jc w:val="both"/>
+        <w:shd w:val="nil" w:color="000000"/>
+        <w:rPr>
+          <w:sz w:val="28"/>
+          <w:highlight w:val="none"/>
+        </w:rPr>
+      </w:pPr>
+      <w:r>
+        <w:rPr>
+          <w:sz w:val="28"/>
+          <w:highlight w:val="none"/>
+        </w:rPr>
+      </w:r>
+      <w:r>
+        <w:rPr>
           <w:sz w:val="28"/>
           <w:highlight w:val="none"/>
         </w:rPr>

</xml_diff>

<commit_message>
nets lab.1.2.2 in work
</commit_message>
<xml_diff>
--- a/huawei/лр1.docx
+++ b/huawei/лр1.docx
@@ -10121,6 +10121,2149 @@
     <w:p>
       <w:pPr>
         <w:shd w:val="nil"/>
+        <w:rPr>
+          <w:sz w:val="28"/>
+          <w:highlight w:val="none"/>
+          <w:lang w:val="en-US"/>
+        </w:rPr>
+      </w:pPr>
+      <w:r>
+        <w:rPr>
+          <w:sz w:val="28"/>
+          <w:highlight w:val="none"/>
+          <w:lang w:val="ru-RU"/>
+        </w:rPr>
+        <w:t xml:space="preserve">Сконфигурируем </w:t>
+      </w:r>
+      <w:r>
+        <w:rPr>
+          <w:sz w:val="28"/>
+          <w:highlight w:val="none"/>
+          <w:lang w:val="en-US"/>
+        </w:rPr>
+        <w:t xml:space="preserve">OSPF-</w:t>
+      </w:r>
+      <w:r>
+        <w:rPr>
+          <w:sz w:val="28"/>
+          <w:highlight w:val="none"/>
+          <w:lang w:val="ru-RU"/>
+        </w:rPr>
+        <w:t xml:space="preserve">аутентификацию на </w:t>
+      </w:r>
+      <w:r>
+        <w:rPr>
+          <w:sz w:val="28"/>
+          <w:highlight w:val="none"/>
+          <w:lang w:val="en-US"/>
+        </w:rPr>
+        <w:t xml:space="preserve">GE</w:t>
+      </w:r>
+      <w:r>
+        <w:rPr>
+          <w:sz w:val="28"/>
+          <w:highlight w:val="none"/>
+          <w:lang w:val="en-US"/>
+        </w:rPr>
+        <w:t xml:space="preserve"> и</w:t>
+      </w:r>
+      <w:r>
+        <w:rPr>
+          <w:sz w:val="28"/>
+          <w:highlight w:val="none"/>
+          <w:lang w:val="ru-RU"/>
+        </w:rPr>
+        <w:t xml:space="preserve">нтерфейсах</w:t>
+      </w:r>
+      <w:r>
+        <w:rPr>
+          <w:sz w:val="28"/>
+          <w:highlight w:val="none"/>
+          <w:lang w:val="en-US"/>
+        </w:rPr>
+        <w:t xml:space="preserve"> 0/0/1</w:t>
+      </w:r>
+      <w:r>
+        <w:rPr>
+          <w:sz w:val="28"/>
+          <w:highlight w:val="none"/>
+          <w:lang w:val="ru-RU"/>
+        </w:rPr>
+        <w:t xml:space="preserve"> и </w:t>
+      </w:r>
+      <w:r>
+        <w:rPr>
+          <w:sz w:val="28"/>
+          <w:highlight w:val="none"/>
+          <w:lang w:val="en-US"/>
+        </w:rPr>
+        <w:t xml:space="preserve">0/0/0</w:t>
+      </w:r>
+      <w:r>
+        <w:rPr>
+          <w:sz w:val="28"/>
+          <w:highlight w:val="none"/>
+          <w:lang w:val="ru-RU"/>
+        </w:rPr>
+        <w:t xml:space="preserve"> </w:t>
+      </w:r>
+      <w:r>
+        <w:rPr>
+          <w:sz w:val="28"/>
+          <w:highlight w:val="none"/>
+          <w:lang w:val="en-US"/>
+        </w:rPr>
+        <w:t xml:space="preserve">AR1.</w:t>
+      </w:r>
+      <w:r>
+        <w:rPr>
+          <w:sz w:val="28"/>
+          <w:highlight w:val="none"/>
+          <w:lang w:val="en-US"/>
+        </w:rPr>
+      </w:r>
+      <w:r>
+        <w:rPr>
+          <w:highlight w:val="none"/>
+        </w:rPr>
+      </w:r>
+      <w:r>
+        <w:rPr>
+          <w:highlight w:val="none"/>
+        </w:rPr>
+      </w:r>
+    </w:p>
+    <w:p>
+      <w:pPr>
+        <w:jc w:val="center"/>
+        <w:shd w:val="nil" w:color="000000"/>
+        <w:rPr>
+          <w:highlight w:val="none"/>
+        </w:rPr>
+      </w:pPr>
+      <w:r>
+        <w:rPr>
+          <w:sz w:val="28"/>
+          <w:highlight w:val="none"/>
+          <w:lang w:val="en-US"/>
+        </w:rPr>
+      </w:r>
+      <w:r>
+        <mc:AlternateContent>
+          <mc:Choice Requires="wpg">
+            <w:drawing>
+              <wp:inline xmlns:wp="http://schemas.openxmlformats.org/drawingml/2006/wordprocessingDrawing" distT="0" distB="0" distL="0" distR="0">
+                <wp:extent cx="5121615" cy="772828"/>
+                <wp:effectExtent l="0" t="0" r="0" b="0"/>
+                <wp:docPr id="41" name="" hidden="false"/>
+                <wp:cNvGraphicFramePr>
+                  <a:graphicFrameLocks xmlns:a="http://schemas.openxmlformats.org/drawingml/2006/main" noChangeAspect="true"/>
+                </wp:cNvGraphicFramePr>
+                <a:graphic xmlns:a="http://schemas.openxmlformats.org/drawingml/2006/main">
+                  <a:graphicData uri="http://schemas.openxmlformats.org/drawingml/2006/picture">
+                    <pic:pic xmlns:pic="http://schemas.openxmlformats.org/drawingml/2006/picture">
+                      <pic:nvPicPr>
+                        <pic:cNvPr id="43" name="" hidden="0"/>
+                        <pic:cNvPicPr>
+                          <a:picLocks noChangeAspect="1"/>
+                        </pic:cNvPicPr>
+                        <pic:nvPr isPhoto="0" userDrawn="0"/>
+                      </pic:nvPicPr>
+                      <pic:blipFill>
+                        <a:blip r:embed="rId43"/>
+                        <a:srcRect l="62" t="4028" r="92" b="24296"/>
+                        <a:stretch/>
+                      </pic:blipFill>
+                      <pic:spPr bwMode="auto">
+                        <a:xfrm flipH="0" flipV="0">
+                          <a:off x="0" y="0"/>
+                          <a:ext cx="5121614" cy="772828"/>
+                        </a:xfrm>
+                        <a:prstGeom prst="rect">
+                          <a:avLst/>
+                        </a:prstGeom>
+                      </pic:spPr>
+                    </pic:pic>
+                  </a:graphicData>
+                </a:graphic>
+              </wp:inline>
+            </w:drawing>
+          </mc:Choice>
+          <mc:Fallback>
+            <w:pict>
+              <v:shapetype type="#_x0000_t75" o:spt="75" coordsize="21600,21600" o:preferrelative="t" path="m@4@5l@4@11@9@11@9@5xe">
+                <v:formulas>
+                  <v:f eqn="if lineDrawn pixelLineWidth 0"/>
+                  <v:f eqn="sum @0 1 0"/>
+                  <v:f eqn="sum 0 0 @1"/>
+                  <v:f eqn="prod @2 1 2"/>
+                  <v:f eqn="prod @3 21600 pixelWidth"/>
+                  <v:f eqn="prod @3 21600 pixelHeight"/>
+                  <v:f eqn="sum @0 0 1"/>
+                  <v:f eqn="prod @6 1 2"/>
+                  <v:f eqn="prod @7 21600 pixelWidth"/>
+                  <v:f eqn="sum @8 21600 0"/>
+                  <v:f eqn="prod @7 21600 pixelHeight"/>
+                  <v:f eqn="sum @10 21600 0"/>
+                </v:formulas>
+              </v:shapetype>
+              <v:shape id="_x0000_i40" o:spid="_x0000_s40" type="#_x0000_t75" style="mso-wrap-distance-left:0.0pt;mso-wrap-distance-top:0.0pt;mso-wrap-distance-right:0.0pt;mso-wrap-distance-bottom:0.0pt;width:403.3pt;height:60.9pt;" stroked="false">
+                <v:path textboxrect="0,0,0,0"/>
+                <v:imagedata r:id="rId43" o:title=""/>
+              </v:shape>
+            </w:pict>
+          </mc:Fallback>
+        </mc:AlternateContent>
+      </w:r>
+      <w:r>
+        <w:rPr>
+          <w:sz w:val="28"/>
+          <w:highlight w:val="none"/>
+          <w:lang w:val="en-US"/>
+        </w:rPr>
+      </w:r>
+      <w:r>
+        <w:rPr>
+          <w:sz w:val="28"/>
+          <w:highlight w:val="none"/>
+          <w:lang w:val="en-US"/>
+        </w:rPr>
+      </w:r>
+    </w:p>
+    <w:p>
+      <w:pPr>
+        <w:jc w:val="center"/>
+        <w:shd w:val="nil" w:color="000000"/>
+        <w:rPr>
+          <w:sz w:val="28"/>
+          <w:highlight w:val="none"/>
+          <w:lang w:val="en-US"/>
+        </w:rPr>
+      </w:pPr>
+      <w:r>
+        <w:rPr>
+          <w:sz w:val="28"/>
+          <w:highlight w:val="none"/>
+          <w:lang w:val="ru-RU"/>
+        </w:rPr>
+        <w:t xml:space="preserve">Рисунок 35 - настройка </w:t>
+      </w:r>
+      <w:r>
+        <w:rPr>
+          <w:sz w:val="28"/>
+          <w:highlight w:val="none"/>
+          <w:lang w:val="en-US"/>
+        </w:rPr>
+        <w:t xml:space="preserve">OSPF </w:t>
+      </w:r>
+      <w:r>
+        <w:rPr>
+          <w:sz w:val="28"/>
+          <w:highlight w:val="none"/>
+          <w:lang w:val="ru-RU"/>
+        </w:rPr>
+        <w:t xml:space="preserve">аутентификации на </w:t>
+      </w:r>
+      <w:r>
+        <w:rPr>
+          <w:sz w:val="28"/>
+          <w:highlight w:val="none"/>
+          <w:lang w:val="en-US"/>
+        </w:rPr>
+        <w:t xml:space="preserve">GE 0/0/1 AR1</w:t>
+      </w:r>
+      <w:r>
+        <w:rPr>
+          <w:sz w:val="28"/>
+          <w:highlight w:val="none"/>
+          <w:lang w:val="en-US"/>
+        </w:rPr>
+      </w:r>
+    </w:p>
+    <w:p>
+      <w:pPr>
+        <w:jc w:val="center"/>
+        <w:shd w:val="nil" w:color="000000"/>
+        <w:rPr>
+          <w:sz w:val="28"/>
+          <w:highlight w:val="none"/>
+          <w:lang w:val="en-US"/>
+        </w:rPr>
+      </w:pPr>
+      <w:r>
+        <w:rPr>
+          <w:sz w:val="28"/>
+          <w:highlight w:val="none"/>
+          <w:lang w:val="en-US"/>
+        </w:rPr>
+      </w:r>
+      <w:r>
+        <w:rPr>
+          <w:sz w:val="28"/>
+          <w:highlight w:val="none"/>
+          <w:lang w:val="en-US"/>
+        </w:rPr>
+      </w:r>
+    </w:p>
+    <w:p>
+      <w:pPr>
+        <w:jc w:val="both"/>
+        <w:shd w:val="nil" w:color="000000"/>
+        <w:rPr>
+          <w:sz w:val="28"/>
+          <w:highlight w:val="none"/>
+          <w:lang w:val="ru-RU"/>
+        </w:rPr>
+      </w:pPr>
+      <w:r>
+        <w:rPr>
+          <w:sz w:val="28"/>
+          <w:highlight w:val="none"/>
+          <w:lang w:val="ru-RU"/>
+        </w:rPr>
+        <w:t xml:space="preserve">Отобразим соседние </w:t>
+      </w:r>
+      <w:r>
+        <w:rPr>
+          <w:sz w:val="28"/>
+          <w:highlight w:val="none"/>
+          <w:lang w:val="en-US"/>
+        </w:rPr>
+        <w:t xml:space="preserve">OSPF</w:t>
+      </w:r>
+      <w:r>
+        <w:rPr>
+          <w:sz w:val="28"/>
+          <w:highlight w:val="none"/>
+          <w:lang w:val="ru-RU"/>
+        </w:rPr>
+        <w:t xml:space="preserve"> </w:t>
+      </w:r>
+      <w:r>
+        <w:rPr>
+          <w:sz w:val="28"/>
+          <w:highlight w:val="none"/>
+          <w:lang w:val="ru-RU"/>
+        </w:rPr>
+        <w:t xml:space="preserve">устройства. Так как на них не настроена аутентификация, список будет пуст.</w:t>
+      </w:r>
+      <w:r>
+        <w:rPr>
+          <w:sz w:val="28"/>
+          <w:highlight w:val="none"/>
+          <w:lang w:val="en-US"/>
+        </w:rPr>
+      </w:r>
+    </w:p>
+    <w:p>
+      <w:pPr>
+        <w:jc w:val="center"/>
+        <w:shd w:val="nil" w:color="000000"/>
+        <w:rPr>
+          <w:highlight w:val="none"/>
+        </w:rPr>
+      </w:pPr>
+      <w:r>
+        <w:rPr>
+          <w:sz w:val="28"/>
+          <w:highlight w:val="none"/>
+          <w:lang w:val="en-US"/>
+        </w:rPr>
+      </w:r>
+      <w:r>
+        <mc:AlternateContent>
+          <mc:Choice Requires="wpg">
+            <w:drawing>
+              <wp:inline xmlns:wp="http://schemas.openxmlformats.org/drawingml/2006/wordprocessingDrawing" distT="0" distB="0" distL="0" distR="0">
+                <wp:extent cx="5245692" cy="1042818"/>
+                <wp:effectExtent l="0" t="0" r="0" b="0"/>
+                <wp:docPr id="42" name="" hidden="false"/>
+                <wp:cNvGraphicFramePr>
+                  <a:graphicFrameLocks xmlns:a="http://schemas.openxmlformats.org/drawingml/2006/main" noChangeAspect="true"/>
+                </wp:cNvGraphicFramePr>
+                <a:graphic xmlns:a="http://schemas.openxmlformats.org/drawingml/2006/main">
+                  <a:graphicData uri="http://schemas.openxmlformats.org/drawingml/2006/picture">
+                    <pic:pic xmlns:pic="http://schemas.openxmlformats.org/drawingml/2006/picture">
+                      <pic:nvPicPr>
+                        <pic:cNvPr id="44" name="" hidden="0"/>
+                        <pic:cNvPicPr>
+                          <a:picLocks noChangeAspect="1"/>
+                        </pic:cNvPicPr>
+                        <pic:nvPr isPhoto="0" userDrawn="0"/>
+                      </pic:nvPicPr>
+                      <pic:blipFill>
+                        <a:blip r:embed="rId44"/>
+                        <a:stretch/>
+                      </pic:blipFill>
+                      <pic:spPr bwMode="auto">
+                        <a:xfrm flipH="0" flipV="0">
+                          <a:off x="0" y="0"/>
+                          <a:ext cx="5245692" cy="1042818"/>
+                        </a:xfrm>
+                        <a:prstGeom prst="rect">
+                          <a:avLst/>
+                        </a:prstGeom>
+                      </pic:spPr>
+                    </pic:pic>
+                  </a:graphicData>
+                </a:graphic>
+              </wp:inline>
+            </w:drawing>
+          </mc:Choice>
+          <mc:Fallback>
+            <w:pict>
+              <v:shapetype type="#_x0000_t75" o:spt="75" coordsize="21600,21600" o:preferrelative="t" path="m@4@5l@4@11@9@11@9@5xe">
+                <v:formulas>
+                  <v:f eqn="if lineDrawn pixelLineWidth 0"/>
+                  <v:f eqn="sum @0 1 0"/>
+                  <v:f eqn="sum 0 0 @1"/>
+                  <v:f eqn="prod @2 1 2"/>
+                  <v:f eqn="prod @3 21600 pixelWidth"/>
+                  <v:f eqn="prod @3 21600 pixelHeight"/>
+                  <v:f eqn="sum @0 0 1"/>
+                  <v:f eqn="prod @6 1 2"/>
+                  <v:f eqn="prod @7 21600 pixelWidth"/>
+                  <v:f eqn="sum @8 21600 0"/>
+                  <v:f eqn="prod @7 21600 pixelHeight"/>
+                  <v:f eqn="sum @10 21600 0"/>
+                </v:formulas>
+              </v:shapetype>
+              <v:shape id="_x0000_i41" o:spid="_x0000_s41" type="#_x0000_t75" style="mso-wrap-distance-left:0.0pt;mso-wrap-distance-top:0.0pt;mso-wrap-distance-right:0.0pt;mso-wrap-distance-bottom:0.0pt;width:413.0pt;height:82.1pt;" stroked="false">
+                <v:path textboxrect="0,0,0,0"/>
+                <v:imagedata r:id="rId44" o:title=""/>
+              </v:shape>
+            </w:pict>
+          </mc:Fallback>
+        </mc:AlternateContent>
+      </w:r>
+      <w:r>
+        <w:rPr>
+          <w:sz w:val="28"/>
+          <w:highlight w:val="none"/>
+          <w:lang w:val="en-US"/>
+        </w:rPr>
+      </w:r>
+      <w:r/>
+      <w:r>
+        <w:rPr>
+          <w:sz w:val="28"/>
+          <w:highlight w:val="none"/>
+          <w:lang w:val="en-US"/>
+        </w:rPr>
+      </w:r>
+      <w:r>
+        <w:rPr>
+          <w:sz w:val="28"/>
+          <w:highlight w:val="none"/>
+          <w:lang w:val="en-US"/>
+        </w:rPr>
+      </w:r>
+    </w:p>
+    <w:p>
+      <w:pPr>
+        <w:jc w:val="center"/>
+        <w:shd w:val="nil" w:color="000000"/>
+        <w:rPr>
+          <w:sz w:val="28"/>
+          <w:highlight w:val="none"/>
+          <w:lang w:val="ru-RU"/>
+        </w:rPr>
+      </w:pPr>
+      <w:r>
+        <w:rPr>
+          <w:sz w:val="28"/>
+          <w:highlight w:val="none"/>
+          <w:lang w:val="ru-RU"/>
+        </w:rPr>
+        <w:t xml:space="preserve">Рисунок 36 - список соседних </w:t>
+      </w:r>
+      <w:r>
+        <w:rPr>
+          <w:sz w:val="28"/>
+          <w:highlight w:val="none"/>
+          <w:lang w:val="en-US"/>
+        </w:rPr>
+        <w:t xml:space="preserve">OSPF </w:t>
+      </w:r>
+      <w:r>
+        <w:rPr>
+          <w:sz w:val="28"/>
+          <w:highlight w:val="none"/>
+          <w:lang w:val="ru-RU"/>
+        </w:rPr>
+        <w:t xml:space="preserve">устройств</w:t>
+      </w:r>
+      <w:r>
+        <w:rPr>
+          <w:sz w:val="28"/>
+          <w:highlight w:val="none"/>
+          <w:lang w:val="en-US"/>
+        </w:rPr>
+        <w:t xml:space="preserve"> </w:t>
+      </w:r>
+      <w:r>
+        <w:rPr>
+          <w:sz w:val="28"/>
+          <w:highlight w:val="none"/>
+          <w:lang w:val="ru-RU"/>
+        </w:rPr>
+        <w:t xml:space="preserve">для </w:t>
+      </w:r>
+      <w:r>
+        <w:rPr>
+          <w:sz w:val="28"/>
+          <w:highlight w:val="none"/>
+          <w:lang w:val="en-US"/>
+        </w:rPr>
+        <w:t xml:space="preserve">AR1</w:t>
+      </w:r>
+      <w:r>
+        <w:rPr>
+          <w:sz w:val="28"/>
+          <w:highlight w:val="none"/>
+          <w:lang w:val="ru-RU"/>
+        </w:rPr>
+      </w:r>
+      <w:r>
+        <w:rPr>
+          <w:sz w:val="40"/>
+          <w:highlight w:val="none"/>
+          <w:lang w:val="en-US"/>
+        </w:rPr>
+      </w:r>
+    </w:p>
+    <w:p>
+      <w:pPr>
+        <w:jc w:val="center"/>
+        <w:shd w:val="nil" w:color="000000"/>
+        <w:rPr>
+          <w:sz w:val="40"/>
+          <w:highlight w:val="none"/>
+          <w:lang w:val="en-US"/>
+        </w:rPr>
+      </w:pPr>
+      <w:r>
+        <w:rPr>
+          <w:sz w:val="40"/>
+          <w:highlight w:val="none"/>
+          <w:lang w:val="en-US"/>
+        </w:rPr>
+      </w:r>
+      <w:r>
+        <w:rPr>
+          <w:sz w:val="40"/>
+          <w:highlight w:val="none"/>
+          <w:lang w:val="en-US"/>
+        </w:rPr>
+      </w:r>
+    </w:p>
+    <w:p>
+      <w:pPr>
+        <w:jc w:val="both"/>
+        <w:shd w:val="nil" w:color="000000"/>
+        <w:rPr>
+          <w:sz w:val="28"/>
+          <w:highlight w:val="none"/>
+          <w:lang w:val="en-US"/>
+        </w:rPr>
+      </w:pPr>
+      <w:r>
+        <w:rPr>
+          <w:sz w:val="28"/>
+          <w:highlight w:val="none"/>
+          <w:lang w:val="ru-RU"/>
+        </w:rPr>
+        <w:t xml:space="preserve">Аналогичным образом настроим аутентификацию на </w:t>
+      </w:r>
+      <w:r>
+        <w:rPr>
+          <w:sz w:val="28"/>
+          <w:highlight w:val="none"/>
+          <w:lang w:val="en-US"/>
+        </w:rPr>
+        <w:t xml:space="preserve">AR2 </w:t>
+      </w:r>
+      <w:r>
+        <w:rPr>
+          <w:sz w:val="28"/>
+          <w:highlight w:val="none"/>
+          <w:lang w:val="ru-RU"/>
+        </w:rPr>
+        <w:t xml:space="preserve">и </w:t>
+      </w:r>
+      <w:r>
+        <w:rPr>
+          <w:sz w:val="28"/>
+          <w:highlight w:val="none"/>
+          <w:lang w:val="en-US"/>
+        </w:rPr>
+        <w:t xml:space="preserve">AR3. </w:t>
+      </w:r>
+      <w:r>
+        <w:rPr>
+          <w:sz w:val="28"/>
+          <w:highlight w:val="none"/>
+          <w:lang w:val="ru-RU"/>
+        </w:rPr>
+        <w:t xml:space="preserve">Теперь на </w:t>
+      </w:r>
+      <w:r>
+        <w:rPr>
+          <w:sz w:val="28"/>
+          <w:highlight w:val="none"/>
+          <w:lang w:val="en-US"/>
+        </w:rPr>
+        <w:t xml:space="preserve">AR3 </w:t>
+      </w:r>
+      <w:r>
+        <w:rPr>
+          <w:sz w:val="28"/>
+          <w:highlight w:val="none"/>
+          <w:lang w:val="ru-RU"/>
+        </w:rPr>
+        <w:t xml:space="preserve">отобразятся в списке </w:t>
+      </w:r>
+      <w:r>
+        <w:rPr>
+          <w:sz w:val="28"/>
+          <w:highlight w:val="none"/>
+          <w:lang w:val="en-US"/>
+        </w:rPr>
+        <w:t xml:space="preserve">OSPF </w:t>
+      </w:r>
+      <w:r>
+        <w:rPr>
+          <w:sz w:val="28"/>
+          <w:highlight w:val="none"/>
+          <w:lang w:val="ru-RU"/>
+        </w:rPr>
+        <w:t xml:space="preserve">устройств и </w:t>
+      </w:r>
+      <w:r>
+        <w:rPr>
+          <w:sz w:val="28"/>
+          <w:highlight w:val="none"/>
+          <w:lang w:val="en-US"/>
+        </w:rPr>
+        <w:t xml:space="preserve">AR1 </w:t>
+      </w:r>
+      <w:r>
+        <w:rPr>
+          <w:sz w:val="28"/>
+          <w:highlight w:val="none"/>
+          <w:lang w:val="ru-RU"/>
+        </w:rPr>
+        <w:t xml:space="preserve">и </w:t>
+      </w:r>
+      <w:r>
+        <w:rPr>
+          <w:sz w:val="28"/>
+          <w:highlight w:val="none"/>
+          <w:lang w:val="en-US"/>
+        </w:rPr>
+        <w:t xml:space="preserve">AR2.</w:t>
+      </w:r>
+      <w:r>
+        <w:rPr>
+          <w:sz w:val="28"/>
+          <w:highlight w:val="none"/>
+          <w:lang w:val="en-US"/>
+        </w:rPr>
+      </w:r>
+      <w:r>
+        <w:rPr>
+          <w:sz w:val="28"/>
+          <w:highlight w:val="none"/>
+          <w:lang w:val="en-US"/>
+        </w:rPr>
+      </w:r>
+    </w:p>
+    <w:p>
+      <w:pPr>
+        <w:jc w:val="center"/>
+        <w:shd w:val="nil" w:color="000000"/>
+        <w:rPr>
+          <w:highlight w:val="none"/>
+        </w:rPr>
+      </w:pPr>
+      <w:r>
+        <w:rPr>
+          <w:sz w:val="28"/>
+          <w:highlight w:val="none"/>
+          <w:lang w:val="en-US"/>
+        </w:rPr>
+      </w:r>
+      <w:r>
+        <mc:AlternateContent>
+          <mc:Choice Requires="wpg">
+            <w:drawing>
+              <wp:inline xmlns:wp="http://schemas.openxmlformats.org/drawingml/2006/wordprocessingDrawing" distT="0" distB="0" distL="0" distR="0">
+                <wp:extent cx="4407240" cy="1055753"/>
+                <wp:effectExtent l="0" t="0" r="0" b="0"/>
+                <wp:docPr id="43" name="" hidden="false"/>
+                <wp:cNvGraphicFramePr>
+                  <a:graphicFrameLocks xmlns:a="http://schemas.openxmlformats.org/drawingml/2006/main" noChangeAspect="true"/>
+                </wp:cNvGraphicFramePr>
+                <a:graphic xmlns:a="http://schemas.openxmlformats.org/drawingml/2006/main">
+                  <a:graphicData uri="http://schemas.openxmlformats.org/drawingml/2006/picture">
+                    <pic:pic xmlns:pic="http://schemas.openxmlformats.org/drawingml/2006/picture">
+                      <pic:nvPicPr>
+                        <pic:cNvPr id="45" name="" hidden="0"/>
+                        <pic:cNvPicPr>
+                          <a:picLocks noChangeAspect="1"/>
+                        </pic:cNvPicPr>
+                        <pic:nvPr isPhoto="0" userDrawn="0"/>
+                      </pic:nvPicPr>
+                      <pic:blipFill>
+                        <a:blip r:embed="rId45"/>
+                        <a:stretch/>
+                      </pic:blipFill>
+                      <pic:spPr bwMode="auto">
+                        <a:xfrm flipH="0" flipV="0">
+                          <a:off x="0" y="0"/>
+                          <a:ext cx="4407239" cy="1055753"/>
+                        </a:xfrm>
+                        <a:prstGeom prst="rect">
+                          <a:avLst/>
+                        </a:prstGeom>
+                      </pic:spPr>
+                    </pic:pic>
+                  </a:graphicData>
+                </a:graphic>
+              </wp:inline>
+            </w:drawing>
+          </mc:Choice>
+          <mc:Fallback>
+            <w:pict>
+              <v:shapetype type="#_x0000_t75" o:spt="75" coordsize="21600,21600" o:preferrelative="t" path="m@4@5l@4@11@9@11@9@5xe">
+                <v:formulas>
+                  <v:f eqn="if lineDrawn pixelLineWidth 0"/>
+                  <v:f eqn="sum @0 1 0"/>
+                  <v:f eqn="sum 0 0 @1"/>
+                  <v:f eqn="prod @2 1 2"/>
+                  <v:f eqn="prod @3 21600 pixelWidth"/>
+                  <v:f eqn="prod @3 21600 pixelHeight"/>
+                  <v:f eqn="sum @0 0 1"/>
+                  <v:f eqn="prod @6 1 2"/>
+                  <v:f eqn="prod @7 21600 pixelWidth"/>
+                  <v:f eqn="sum @8 21600 0"/>
+                  <v:f eqn="prod @7 21600 pixelHeight"/>
+                  <v:f eqn="sum @10 21600 0"/>
+                </v:formulas>
+              </v:shapetype>
+              <v:shape id="_x0000_i42" o:spid="_x0000_s42" type="#_x0000_t75" style="mso-wrap-distance-left:0.0pt;mso-wrap-distance-top:0.0pt;mso-wrap-distance-right:0.0pt;mso-wrap-distance-bottom:0.0pt;width:347.0pt;height:83.1pt;" stroked="false">
+                <v:path textboxrect="0,0,0,0"/>
+                <v:imagedata r:id="rId45" o:title=""/>
+              </v:shape>
+            </w:pict>
+          </mc:Fallback>
+        </mc:AlternateContent>
+      </w:r>
+      <w:r>
+        <w:rPr>
+          <w:sz w:val="28"/>
+          <w:highlight w:val="none"/>
+          <w:lang w:val="en-US"/>
+        </w:rPr>
+      </w:r>
+      <w:r>
+        <w:rPr>
+          <w:sz w:val="28"/>
+          <w:highlight w:val="none"/>
+          <w:lang w:val="en-US"/>
+        </w:rPr>
+      </w:r>
+    </w:p>
+    <w:p>
+      <w:pPr>
+        <w:jc w:val="center"/>
+        <w:shd w:val="nil" w:color="000000"/>
+        <w:rPr>
+          <w:sz w:val="28"/>
+          <w:highlight w:val="none"/>
+          <w:lang w:val="en-US"/>
+        </w:rPr>
+      </w:pPr>
+      <w:r>
+        <w:rPr>
+          <w:sz w:val="28"/>
+          <w:highlight w:val="none"/>
+          <w:lang w:val="ru-RU"/>
+        </w:rPr>
+        <w:t xml:space="preserve">Рисунок 36 - список соседних </w:t>
+      </w:r>
+      <w:r>
+        <w:rPr>
+          <w:sz w:val="28"/>
+          <w:highlight w:val="none"/>
+          <w:lang w:val="en-US"/>
+        </w:rPr>
+        <w:t xml:space="preserve">OSPF </w:t>
+      </w:r>
+      <w:r>
+        <w:rPr>
+          <w:sz w:val="28"/>
+          <w:highlight w:val="none"/>
+          <w:lang w:val="ru-RU"/>
+        </w:rPr>
+        <w:t xml:space="preserve">устройств</w:t>
+      </w:r>
+      <w:r>
+        <w:rPr>
+          <w:sz w:val="28"/>
+          <w:highlight w:val="none"/>
+          <w:lang w:val="en-US"/>
+        </w:rPr>
+        <w:t xml:space="preserve"> </w:t>
+      </w:r>
+      <w:r>
+        <w:rPr>
+          <w:sz w:val="28"/>
+          <w:highlight w:val="none"/>
+          <w:lang w:val="ru-RU"/>
+        </w:rPr>
+        <w:t xml:space="preserve">для </w:t>
+      </w:r>
+      <w:r>
+        <w:rPr>
+          <w:sz w:val="28"/>
+          <w:highlight w:val="none"/>
+          <w:lang w:val="en-US"/>
+        </w:rPr>
+        <w:t xml:space="preserve">AR3</w:t>
+      </w:r>
+      <w:r>
+        <w:rPr>
+          <w:sz w:val="28"/>
+          <w:highlight w:val="none"/>
+          <w:lang w:val="ru-RU"/>
+        </w:rPr>
+      </w:r>
+      <w:r/>
+    </w:p>
+    <w:p>
+      <w:pPr>
+        <w:jc w:val="center"/>
+        <w:shd w:val="nil" w:color="000000"/>
+        <w:rPr>
+          <w:sz w:val="28"/>
+          <w:highlight w:val="none"/>
+          <w:lang w:val="en-US"/>
+        </w:rPr>
+      </w:pPr>
+      <w:r>
+        <w:rPr>
+          <w:sz w:val="28"/>
+          <w:highlight w:val="none"/>
+          <w:lang w:val="en-US"/>
+        </w:rPr>
+      </w:r>
+      <w:r>
+        <w:rPr>
+          <w:sz w:val="28"/>
+          <w:highlight w:val="none"/>
+          <w:lang w:val="en-US"/>
+        </w:rPr>
+      </w:r>
+    </w:p>
+    <w:p>
+      <w:pPr>
+        <w:jc w:val="both"/>
+        <w:shd w:val="nil" w:color="000000"/>
+        <w:rPr>
+          <w:sz w:val="28"/>
+          <w:highlight w:val="none"/>
+          <w:lang w:val="en-US"/>
+        </w:rPr>
+      </w:pPr>
+      <w:r>
+        <w:rPr>
+          <w:sz w:val="28"/>
+          <w:highlight w:val="none"/>
+          <w:lang w:val="ru-RU"/>
+        </w:rPr>
+        <w:t xml:space="preserve">Объявим маршрут по умолчанию на </w:t>
+      </w:r>
+      <w:r>
+        <w:rPr>
+          <w:sz w:val="28"/>
+          <w:highlight w:val="none"/>
+          <w:lang w:val="en-US"/>
+        </w:rPr>
+        <w:t xml:space="preserve">AR1.</w:t>
+      </w:r>
+      <w:r>
+        <w:rPr>
+          <w:highlight w:val="none"/>
+        </w:rPr>
+      </w:r>
+      <w:r>
+        <w:rPr>
+          <w:highlight w:val="none"/>
+        </w:rPr>
+      </w:r>
+    </w:p>
+    <w:p>
+      <w:pPr>
+        <w:jc w:val="center"/>
+        <w:shd w:val="nil" w:color="000000"/>
+        <w:rPr>
+          <w:highlight w:val="none"/>
+        </w:rPr>
+      </w:pPr>
+      <w:r>
+        <w:rPr>
+          <w:sz w:val="28"/>
+          <w:highlight w:val="none"/>
+          <w:lang w:val="en-US"/>
+        </w:rPr>
+      </w:r>
+      <w:r>
+        <mc:AlternateContent>
+          <mc:Choice Requires="wpg">
+            <w:drawing>
+              <wp:inline xmlns:wp="http://schemas.openxmlformats.org/drawingml/2006/wordprocessingDrawing" distT="0" distB="0" distL="0" distR="0">
+                <wp:extent cx="3962400" cy="421894"/>
+                <wp:effectExtent l="0" t="0" r="0" b="0"/>
+                <wp:docPr id="44" name="" hidden="false"/>
+                <wp:cNvGraphicFramePr>
+                  <a:graphicFrameLocks xmlns:a="http://schemas.openxmlformats.org/drawingml/2006/main" noChangeAspect="true"/>
+                </wp:cNvGraphicFramePr>
+                <a:graphic xmlns:a="http://schemas.openxmlformats.org/drawingml/2006/main">
+                  <a:graphicData uri="http://schemas.openxmlformats.org/drawingml/2006/picture">
+                    <pic:pic xmlns:pic="http://schemas.openxmlformats.org/drawingml/2006/picture">
+                      <pic:nvPicPr>
+                        <pic:cNvPr id="46" name="" hidden="0"/>
+                        <pic:cNvPicPr>
+                          <a:picLocks noChangeAspect="1"/>
+                        </pic:cNvPicPr>
+                        <pic:nvPr isPhoto="0" userDrawn="0"/>
+                      </pic:nvPicPr>
+                      <pic:blipFill>
+                        <a:blip r:embed="rId46"/>
+                        <a:srcRect l="0" t="68586" r="0" b="0"/>
+                        <a:stretch/>
+                      </pic:blipFill>
+                      <pic:spPr bwMode="auto">
+                        <a:xfrm flipH="0" flipV="0">
+                          <a:off x="0" y="0"/>
+                          <a:ext cx="3962399" cy="421894"/>
+                        </a:xfrm>
+                        <a:prstGeom prst="rect">
+                          <a:avLst/>
+                        </a:prstGeom>
+                      </pic:spPr>
+                    </pic:pic>
+                  </a:graphicData>
+                </a:graphic>
+              </wp:inline>
+            </w:drawing>
+          </mc:Choice>
+          <mc:Fallback>
+            <w:pict>
+              <v:shapetype type="#_x0000_t75" o:spt="75" coordsize="21600,21600" o:preferrelative="t" path="m@4@5l@4@11@9@11@9@5xe">
+                <v:formulas>
+                  <v:f eqn="if lineDrawn pixelLineWidth 0"/>
+                  <v:f eqn="sum @0 1 0"/>
+                  <v:f eqn="sum 0 0 @1"/>
+                  <v:f eqn="prod @2 1 2"/>
+                  <v:f eqn="prod @3 21600 pixelWidth"/>
+                  <v:f eqn="prod @3 21600 pixelHeight"/>
+                  <v:f eqn="sum @0 0 1"/>
+                  <v:f eqn="prod @6 1 2"/>
+                  <v:f eqn="prod @7 21600 pixelWidth"/>
+                  <v:f eqn="sum @8 21600 0"/>
+                  <v:f eqn="prod @7 21600 pixelHeight"/>
+                  <v:f eqn="sum @10 21600 0"/>
+                </v:formulas>
+              </v:shapetype>
+              <v:shape id="_x0000_i43" o:spid="_x0000_s43" type="#_x0000_t75" style="mso-wrap-distance-left:0.0pt;mso-wrap-distance-top:0.0pt;mso-wrap-distance-right:0.0pt;mso-wrap-distance-bottom:0.0pt;width:312.0pt;height:33.2pt;" stroked="false">
+                <v:path textboxrect="0,0,0,0"/>
+                <v:imagedata r:id="rId46" o:title=""/>
+              </v:shape>
+            </w:pict>
+          </mc:Fallback>
+        </mc:AlternateContent>
+      </w:r>
+      <w:r>
+        <w:rPr>
+          <w:sz w:val="28"/>
+          <w:highlight w:val="none"/>
+          <w:lang w:val="en-US"/>
+        </w:rPr>
+      </w:r>
+      <w:r>
+        <w:rPr>
+          <w:sz w:val="28"/>
+          <w:highlight w:val="none"/>
+          <w:lang w:val="en-US"/>
+        </w:rPr>
+      </w:r>
+    </w:p>
+    <w:p>
+      <w:pPr>
+        <w:jc w:val="center"/>
+        <w:shd w:val="nil" w:color="000000"/>
+        <w:rPr>
+          <w:sz w:val="28"/>
+          <w:highlight w:val="none"/>
+          <w:lang w:val="en-US"/>
+        </w:rPr>
+      </w:pPr>
+      <w:r>
+        <w:rPr>
+          <w:sz w:val="28"/>
+          <w:highlight w:val="none"/>
+          <w:lang w:val="ru-RU"/>
+        </w:rPr>
+        <w:t xml:space="preserve">Рисунок 37 - настройка маршрута по умолчанию на </w:t>
+      </w:r>
+      <w:r>
+        <w:rPr>
+          <w:sz w:val="28"/>
+          <w:highlight w:val="none"/>
+          <w:lang w:val="en-US"/>
+        </w:rPr>
+        <w:t xml:space="preserve">AR1</w:t>
+      </w:r>
+      <w:r>
+        <w:rPr>
+          <w:sz w:val="28"/>
+          <w:highlight w:val="none"/>
+          <w:lang w:val="en-US"/>
+        </w:rPr>
+      </w:r>
+      <w:r>
+        <w:rPr>
+          <w:sz w:val="28"/>
+          <w:highlight w:val="none"/>
+          <w:lang w:val="en-US"/>
+        </w:rPr>
+      </w:r>
+    </w:p>
+    <w:p>
+      <w:pPr>
+        <w:jc w:val="center"/>
+        <w:shd w:val="nil" w:color="000000"/>
+        <w:rPr>
+          <w:sz w:val="28"/>
+          <w:highlight w:val="none"/>
+          <w:lang w:val="en-US"/>
+        </w:rPr>
+      </w:pPr>
+      <w:r>
+        <w:rPr>
+          <w:sz w:val="28"/>
+          <w:highlight w:val="none"/>
+          <w:lang w:val="en-US"/>
+        </w:rPr>
+      </w:r>
+      <w:r>
+        <w:rPr>
+          <w:sz w:val="28"/>
+          <w:highlight w:val="none"/>
+          <w:lang w:val="en-US"/>
+        </w:rPr>
+      </w:r>
+    </w:p>
+    <w:p>
+      <w:pPr>
+        <w:jc w:val="both"/>
+        <w:shd w:val="nil" w:color="000000"/>
+        <w:rPr>
+          <w:sz w:val="28"/>
+          <w:highlight w:val="none"/>
+          <w:lang w:val="en-US"/>
+        </w:rPr>
+      </w:pPr>
+      <w:r>
+        <w:rPr>
+          <w:sz w:val="28"/>
+          <w:highlight w:val="none"/>
+          <w:lang w:val="ru-RU"/>
+        </w:rPr>
+        <w:t xml:space="preserve">Отобразим таблицу маршрутизации для </w:t>
+      </w:r>
+      <w:r>
+        <w:rPr>
+          <w:sz w:val="28"/>
+          <w:highlight w:val="none"/>
+          <w:lang w:val="en-US"/>
+        </w:rPr>
+        <w:t xml:space="preserve">AR3.</w:t>
+      </w:r>
+      <w:r>
+        <w:rPr>
+          <w:sz w:val="28"/>
+          <w:highlight w:val="none"/>
+          <w:lang w:val="en-US"/>
+        </w:rPr>
+      </w:r>
+      <w:r>
+        <w:rPr>
+          <w:highlight w:val="none"/>
+        </w:rPr>
+      </w:r>
+      <w:r>
+        <w:rPr>
+          <w:highlight w:val="none"/>
+        </w:rPr>
+      </w:r>
+    </w:p>
+    <w:p>
+      <w:pPr>
+        <w:jc w:val="center"/>
+        <w:shd w:val="nil" w:color="000000"/>
+        <w:rPr>
+          <w:highlight w:val="none"/>
+        </w:rPr>
+      </w:pPr>
+      <w:r>
+        <w:rPr>
+          <w:sz w:val="28"/>
+          <w:highlight w:val="none"/>
+          <w:lang w:val="en-US"/>
+        </w:rPr>
+      </w:r>
+      <w:r>
+        <mc:AlternateContent>
+          <mc:Choice Requires="wpg">
+            <w:drawing>
+              <wp:inline xmlns:wp="http://schemas.openxmlformats.org/drawingml/2006/wordprocessingDrawing" distT="0" distB="0" distL="0" distR="0">
+                <wp:extent cx="5045415" cy="1934278"/>
+                <wp:effectExtent l="0" t="0" r="0" b="0"/>
+                <wp:docPr id="45" name="" hidden="false"/>
+                <wp:cNvGraphicFramePr>
+                  <a:graphicFrameLocks xmlns:a="http://schemas.openxmlformats.org/drawingml/2006/main" noChangeAspect="true"/>
+                </wp:cNvGraphicFramePr>
+                <a:graphic xmlns:a="http://schemas.openxmlformats.org/drawingml/2006/main">
+                  <a:graphicData uri="http://schemas.openxmlformats.org/drawingml/2006/picture">
+                    <pic:pic xmlns:pic="http://schemas.openxmlformats.org/drawingml/2006/picture">
+                      <pic:nvPicPr>
+                        <pic:cNvPr id="47" name="" hidden="0"/>
+                        <pic:cNvPicPr>
+                          <a:picLocks noChangeAspect="1"/>
+                        </pic:cNvPicPr>
+                        <pic:nvPr isPhoto="0" userDrawn="0"/>
+                      </pic:nvPicPr>
+                      <pic:blipFill>
+                        <a:blip r:embed="rId47"/>
+                        <a:srcRect l="0" t="0" r="0" b="57650"/>
+                        <a:stretch/>
+                      </pic:blipFill>
+                      <pic:spPr bwMode="auto">
+                        <a:xfrm flipH="0" flipV="0">
+                          <a:off x="0" y="0"/>
+                          <a:ext cx="5045414" cy="1934277"/>
+                        </a:xfrm>
+                        <a:prstGeom prst="rect">
+                          <a:avLst/>
+                        </a:prstGeom>
+                      </pic:spPr>
+                    </pic:pic>
+                  </a:graphicData>
+                </a:graphic>
+              </wp:inline>
+            </w:drawing>
+          </mc:Choice>
+          <mc:Fallback>
+            <w:pict>
+              <v:shapetype type="#_x0000_t75" o:spt="75" coordsize="21600,21600" o:preferrelative="t" path="m@4@5l@4@11@9@11@9@5xe">
+                <v:formulas>
+                  <v:f eqn="if lineDrawn pixelLineWidth 0"/>
+                  <v:f eqn="sum @0 1 0"/>
+                  <v:f eqn="sum 0 0 @1"/>
+                  <v:f eqn="prod @2 1 2"/>
+                  <v:f eqn="prod @3 21600 pixelWidth"/>
+                  <v:f eqn="prod @3 21600 pixelHeight"/>
+                  <v:f eqn="sum @0 0 1"/>
+                  <v:f eqn="prod @6 1 2"/>
+                  <v:f eqn="prod @7 21600 pixelWidth"/>
+                  <v:f eqn="sum @8 21600 0"/>
+                  <v:f eqn="prod @7 21600 pixelHeight"/>
+                  <v:f eqn="sum @10 21600 0"/>
+                </v:formulas>
+              </v:shapetype>
+              <v:shape id="_x0000_i44" o:spid="_x0000_s44" type="#_x0000_t75" style="mso-wrap-distance-left:0.0pt;mso-wrap-distance-top:0.0pt;mso-wrap-distance-right:0.0pt;mso-wrap-distance-bottom:0.0pt;width:397.3pt;height:152.3pt;" stroked="false">
+                <v:path textboxrect="0,0,0,0"/>
+                <v:imagedata r:id="rId47" o:title=""/>
+              </v:shape>
+            </w:pict>
+          </mc:Fallback>
+        </mc:AlternateContent>
+      </w:r>
+      <w:r>
+        <w:rPr>
+          <w:sz w:val="28"/>
+          <w:highlight w:val="none"/>
+          <w:lang w:val="en-US"/>
+        </w:rPr>
+      </w:r>
+      <w:r>
+        <w:rPr>
+          <w:sz w:val="28"/>
+          <w:highlight w:val="none"/>
+          <w:lang w:val="en-US"/>
+        </w:rPr>
+      </w:r>
+    </w:p>
+    <w:p>
+      <w:pPr>
+        <w:jc w:val="center"/>
+        <w:shd w:val="nil" w:color="000000"/>
+        <w:rPr>
+          <w:sz w:val="28"/>
+          <w:highlight w:val="none"/>
+          <w:lang w:val="en-US"/>
+        </w:rPr>
+      </w:pPr>
+      <w:r>
+        <w:rPr>
+          <w:sz w:val="28"/>
+          <w:highlight w:val="none"/>
+          <w:lang w:val="ru-RU"/>
+        </w:rPr>
+        <w:t xml:space="preserve">Рисунок 38 - таблица маршрутизации </w:t>
+      </w:r>
+      <w:r>
+        <w:rPr>
+          <w:sz w:val="28"/>
+          <w:highlight w:val="none"/>
+          <w:lang w:val="en-US"/>
+        </w:rPr>
+        <w:t xml:space="preserve">AR3</w:t>
+      </w:r>
+      <w:r>
+        <w:rPr>
+          <w:sz w:val="40"/>
+          <w:highlight w:val="none"/>
+          <w:lang w:val="en-US"/>
+        </w:rPr>
+      </w:r>
+    </w:p>
+    <w:p>
+      <w:pPr>
+        <w:shd w:val="nil"/>
+        <w:rPr>
+          <w:sz w:val="40"/>
+          <w:highlight w:val="none"/>
+          <w:lang w:val="en-US"/>
+        </w:rPr>
+      </w:pPr>
+      <w:r>
+        <w:rPr>
+          <w:sz w:val="40"/>
+          <w:highlight w:val="none"/>
+          <w:lang w:val="en-US"/>
+        </w:rPr>
+        <w:br w:type="page"/>
+      </w:r>
+      <w:r>
+        <w:rPr>
+          <w:sz w:val="40"/>
+          <w:highlight w:val="none"/>
+          <w:lang w:val="en-US"/>
+        </w:rPr>
+      </w:r>
+    </w:p>
+    <w:p>
+      <w:pPr>
+        <w:jc w:val="both"/>
+        <w:shd w:val="nil" w:color="000000"/>
+        <w:rPr>
+          <w:sz w:val="28"/>
+          <w:highlight w:val="none"/>
+          <w:lang w:val="ru-RU"/>
+        </w:rPr>
+      </w:pPr>
+      <w:r>
+        <w:rPr>
+          <w:sz w:val="28"/>
+          <w:highlight w:val="none"/>
+          <w:lang w:val="ru-RU"/>
+        </w:rPr>
+        <w:t xml:space="preserve">Увеличим </w:t>
+      </w:r>
+      <w:r>
+        <w:rPr>
+          <w:sz w:val="28"/>
+          <w:highlight w:val="none"/>
+          <w:lang w:val="ru-RU"/>
+        </w:rPr>
+        <w:t xml:space="preserve">параметр </w:t>
+      </w:r>
+      <w:r>
+        <w:rPr>
+          <w:sz w:val="28"/>
+          <w:highlight w:val="none"/>
+          <w:lang w:val="en-US"/>
+        </w:rPr>
+        <w:t xml:space="preserve">cost </w:t>
+      </w:r>
+      <w:r>
+        <w:rPr>
+          <w:sz w:val="28"/>
+          <w:highlight w:val="none"/>
+          <w:lang w:val="ru-RU"/>
+        </w:rPr>
+        <w:t xml:space="preserve">прямого соединения между </w:t>
+      </w:r>
+      <w:r>
+        <w:rPr>
+          <w:sz w:val="28"/>
+          <w:highlight w:val="none"/>
+          <w:lang w:val="en-US"/>
+        </w:rPr>
+        <w:t xml:space="preserve">AR1 </w:t>
+      </w:r>
+      <w:r>
+        <w:rPr>
+          <w:sz w:val="28"/>
+          <w:highlight w:val="none"/>
+          <w:lang w:val="ru-RU"/>
+        </w:rPr>
+        <w:t xml:space="preserve">и </w:t>
+      </w:r>
+      <w:r>
+        <w:rPr>
+          <w:sz w:val="28"/>
+          <w:highlight w:val="none"/>
+          <w:lang w:val="en-US"/>
+        </w:rPr>
+        <w:t xml:space="preserve">AR2 </w:t>
+      </w:r>
+      <w:r>
+        <w:rPr>
+          <w:sz w:val="28"/>
+          <w:highlight w:val="none"/>
+          <w:lang w:val="ru-RU"/>
+        </w:rPr>
+        <w:t xml:space="preserve">до 10, чтобы заставить пакеты пройти через </w:t>
+      </w:r>
+      <w:r>
+        <w:rPr>
+          <w:sz w:val="28"/>
+          <w:highlight w:val="none"/>
+          <w:lang w:val="en-US"/>
+        </w:rPr>
+        <w:t xml:space="preserve">AR3. </w:t>
+      </w:r>
+      <w:r>
+        <w:rPr>
+          <w:sz w:val="28"/>
+          <w:highlight w:val="none"/>
+          <w:lang w:val="ru-RU"/>
+        </w:rPr>
+        <w:t xml:space="preserve">Отследим путь пакетов между </w:t>
+      </w:r>
+      <w:r>
+        <w:rPr>
+          <w:sz w:val="28"/>
+          <w:highlight w:val="none"/>
+          <w:lang w:val="en-US"/>
+        </w:rPr>
+        <w:t xml:space="preserve">AR1 </w:t>
+      </w:r>
+      <w:r>
+        <w:rPr>
+          <w:sz w:val="28"/>
+          <w:highlight w:val="none"/>
+          <w:lang w:val="ru-RU"/>
+        </w:rPr>
+        <w:t xml:space="preserve">и </w:t>
+      </w:r>
+      <w:r>
+        <w:rPr>
+          <w:sz w:val="28"/>
+          <w:highlight w:val="none"/>
+          <w:lang w:val="en-US"/>
+        </w:rPr>
+        <w:t xml:space="preserve">AR2</w:t>
+      </w:r>
+      <w:r>
+        <w:rPr>
+          <w:sz w:val="28"/>
+          <w:highlight w:val="none"/>
+          <w:lang w:val="ru-RU"/>
+        </w:rPr>
+        <w:t xml:space="preserve">, чтобы убедиться в правильности настроек.</w:t>
+      </w:r>
+      <w:r>
+        <w:rPr>
+          <w:sz w:val="28"/>
+          <w:highlight w:val="none"/>
+          <w:lang w:val="en-US"/>
+        </w:rPr>
+      </w:r>
+    </w:p>
+    <w:p>
+      <w:pPr>
+        <w:jc w:val="center"/>
+        <w:shd w:val="nil" w:color="000000"/>
+        <w:rPr>
+          <w:highlight w:val="none"/>
+        </w:rPr>
+      </w:pPr>
+      <w:r>
+        <w:rPr>
+          <w:sz w:val="28"/>
+          <w:highlight w:val="none"/>
+          <w:lang w:val="en-US"/>
+        </w:rPr>
+      </w:r>
+      <w:r>
+        <mc:AlternateContent>
+          <mc:Choice Requires="wpg">
+            <w:drawing>
+              <wp:inline xmlns:wp="http://schemas.openxmlformats.org/drawingml/2006/wordprocessingDrawing" distT="0" distB="0" distL="0" distR="0">
+                <wp:extent cx="4245315" cy="1643120"/>
+                <wp:effectExtent l="0" t="0" r="0" b="0"/>
+                <wp:docPr id="46" name="" hidden="false"/>
+                <wp:cNvGraphicFramePr>
+                  <a:graphicFrameLocks xmlns:a="http://schemas.openxmlformats.org/drawingml/2006/main" noChangeAspect="true"/>
+                </wp:cNvGraphicFramePr>
+                <a:graphic xmlns:a="http://schemas.openxmlformats.org/drawingml/2006/main">
+                  <a:graphicData uri="http://schemas.openxmlformats.org/drawingml/2006/picture">
+                    <pic:pic xmlns:pic="http://schemas.openxmlformats.org/drawingml/2006/picture">
+                      <pic:nvPicPr>
+                        <pic:cNvPr id="48" name="" hidden="0"/>
+                        <pic:cNvPicPr>
+                          <a:picLocks noChangeAspect="1"/>
+                        </pic:cNvPicPr>
+                        <pic:nvPr isPhoto="0" userDrawn="0"/>
+                      </pic:nvPicPr>
+                      <pic:blipFill>
+                        <a:blip r:embed="rId48"/>
+                        <a:stretch/>
+                      </pic:blipFill>
+                      <pic:spPr bwMode="auto">
+                        <a:xfrm flipH="0" flipV="0">
+                          <a:off x="0" y="0"/>
+                          <a:ext cx="4245314" cy="1643119"/>
+                        </a:xfrm>
+                        <a:prstGeom prst="rect">
+                          <a:avLst/>
+                        </a:prstGeom>
+                      </pic:spPr>
+                    </pic:pic>
+                  </a:graphicData>
+                </a:graphic>
+              </wp:inline>
+            </w:drawing>
+          </mc:Choice>
+          <mc:Fallback>
+            <w:pict>
+              <v:shapetype type="#_x0000_t75" o:spt="75" coordsize="21600,21600" o:preferrelative="t" path="m@4@5l@4@11@9@11@9@5xe">
+                <v:formulas>
+                  <v:f eqn="if lineDrawn pixelLineWidth 0"/>
+                  <v:f eqn="sum @0 1 0"/>
+                  <v:f eqn="sum 0 0 @1"/>
+                  <v:f eqn="prod @2 1 2"/>
+                  <v:f eqn="prod @3 21600 pixelWidth"/>
+                  <v:f eqn="prod @3 21600 pixelHeight"/>
+                  <v:f eqn="sum @0 0 1"/>
+                  <v:f eqn="prod @6 1 2"/>
+                  <v:f eqn="prod @7 21600 pixelWidth"/>
+                  <v:f eqn="sum @8 21600 0"/>
+                  <v:f eqn="prod @7 21600 pixelHeight"/>
+                  <v:f eqn="sum @10 21600 0"/>
+                </v:formulas>
+              </v:shapetype>
+              <v:shape id="_x0000_i45" o:spid="_x0000_s45" type="#_x0000_t75" style="mso-wrap-distance-left:0.0pt;mso-wrap-distance-top:0.0pt;mso-wrap-distance-right:0.0pt;mso-wrap-distance-bottom:0.0pt;width:334.3pt;height:129.4pt;" stroked="false">
+                <v:path textboxrect="0,0,0,0"/>
+                <v:imagedata r:id="rId48" o:title=""/>
+              </v:shape>
+            </w:pict>
+          </mc:Fallback>
+        </mc:AlternateContent>
+      </w:r>
+      <w:r>
+        <w:rPr>
+          <w:sz w:val="28"/>
+          <w:highlight w:val="none"/>
+          <w:lang w:val="en-US"/>
+        </w:rPr>
+      </w:r>
+      <w:r/>
+      <w:r>
+        <w:rPr>
+          <w:sz w:val="28"/>
+          <w:highlight w:val="none"/>
+          <w:lang w:val="en-US"/>
+        </w:rPr>
+      </w:r>
+      <w:r>
+        <w:rPr>
+          <w:sz w:val="28"/>
+          <w:highlight w:val="none"/>
+          <w:lang w:val="en-US"/>
+        </w:rPr>
+      </w:r>
+    </w:p>
+    <w:p>
+      <w:pPr>
+        <w:jc w:val="center"/>
+        <w:shd w:val="nil" w:color="000000"/>
+        <w:rPr>
+          <w:sz w:val="28"/>
+          <w:highlight w:val="none"/>
+          <w:lang w:val="ru-RU"/>
+        </w:rPr>
+      </w:pPr>
+      <w:r>
+        <w:rPr>
+          <w:sz w:val="28"/>
+          <w:highlight w:val="none"/>
+          <w:lang w:val="ru-RU"/>
+        </w:rPr>
+        <w:t xml:space="preserve">Рисунок 39 - проверка альтернативного пути доставки пакетов</w:t>
+      </w:r>
+      <w:r>
+        <w:rPr>
+          <w:sz w:val="52"/>
+          <w:highlight w:val="none"/>
+          <w:lang w:val="en-US"/>
+        </w:rPr>
+      </w:r>
+    </w:p>
+    <w:p>
+      <w:pPr>
+        <w:jc w:val="both"/>
+        <w:shd w:val="nil" w:color="000000"/>
+        <w:rPr>
+          <w:b/>
+          <w:sz w:val="52"/>
+          <w:highlight w:val="none"/>
+        </w:rPr>
+      </w:pPr>
+      <w:r>
+        <w:rPr>
+          <w:b/>
+          <w:sz w:val="52"/>
+          <w:highlight w:val="none"/>
+        </w:rPr>
+      </w:r>
+      <w:r>
+        <w:rPr>
+          <w:b/>
+          <w:sz w:val="52"/>
+          <w:highlight w:val="none"/>
+        </w:rPr>
+      </w:r>
+    </w:p>
+    <w:p>
+      <w:pPr>
+        <w:jc w:val="both"/>
+        <w:shd w:val="nil" w:color="000000"/>
+        <w:rPr>
+          <w:b/>
+          <w:sz w:val="28"/>
+          <w:highlight w:val="none"/>
+          <w:lang w:val="en-US"/>
+        </w:rPr>
+      </w:pPr>
+      <w:r>
+        <w:rPr>
+          <w:b/>
+          <w:sz w:val="28"/>
+          <w:highlight w:val="none"/>
+          <w:lang w:val="ru-RU"/>
+        </w:rPr>
+        <w:t xml:space="preserve">Конфигурации устройств</w:t>
+      </w:r>
+      <w:r>
+        <w:rPr>
+          <w:b/>
+          <w:sz w:val="28"/>
+          <w:highlight w:val="none"/>
+          <w:lang w:val="en-US"/>
+        </w:rPr>
+        <w:t xml:space="preserve">:</w:t>
+      </w:r>
+      <w:r>
+        <w:rPr>
+          <w:b/>
+          <w:sz w:val="52"/>
+          <w:highlight w:val="none"/>
+        </w:rPr>
+      </w:r>
+    </w:p>
+    <w:p>
+      <w:pPr>
+        <w:jc w:val="center"/>
+        <w:shd w:val="nil" w:color="000000"/>
+        <w:rPr>
+          <w:highlight w:val="none"/>
+        </w:rPr>
+      </w:pPr>
+      <w:r>
+        <w:rPr>
+          <w:b/>
+          <w:sz w:val="28"/>
+          <w:highlight w:val="none"/>
+          <w:lang w:val="en-US"/>
+        </w:rPr>
+      </w:r>
+      <w:r>
+        <mc:AlternateContent>
+          <mc:Choice Requires="wpg">
+            <w:drawing>
+              <wp:inline xmlns:wp="http://schemas.openxmlformats.org/drawingml/2006/wordprocessingDrawing" distT="0" distB="0" distL="0" distR="0">
+                <wp:extent cx="4645365" cy="4408759"/>
+                <wp:effectExtent l="0" t="0" r="0" b="0"/>
+                <wp:docPr id="47" name="" hidden="false"/>
+                <wp:cNvGraphicFramePr>
+                  <a:graphicFrameLocks xmlns:a="http://schemas.openxmlformats.org/drawingml/2006/main" noChangeAspect="true"/>
+                </wp:cNvGraphicFramePr>
+                <a:graphic xmlns:a="http://schemas.openxmlformats.org/drawingml/2006/main">
+                  <a:graphicData uri="http://schemas.openxmlformats.org/drawingml/2006/picture">
+                    <pic:pic xmlns:pic="http://schemas.openxmlformats.org/drawingml/2006/picture">
+                      <pic:nvPicPr>
+                        <pic:cNvPr id="49" name="" hidden="0"/>
+                        <pic:cNvPicPr>
+                          <a:picLocks noChangeAspect="1"/>
+                        </pic:cNvPicPr>
+                        <pic:nvPr isPhoto="0" userDrawn="0"/>
+                      </pic:nvPicPr>
+                      <pic:blipFill>
+                        <a:blip r:embed="rId49"/>
+                        <a:stretch/>
+                      </pic:blipFill>
+                      <pic:spPr bwMode="auto">
+                        <a:xfrm flipH="0" flipV="0">
+                          <a:off x="0" y="0"/>
+                          <a:ext cx="4645364" cy="4408758"/>
+                        </a:xfrm>
+                        <a:prstGeom prst="rect">
+                          <a:avLst/>
+                        </a:prstGeom>
+                      </pic:spPr>
+                    </pic:pic>
+                  </a:graphicData>
+                </a:graphic>
+              </wp:inline>
+            </w:drawing>
+          </mc:Choice>
+          <mc:Fallback>
+            <w:pict>
+              <v:shapetype type="#_x0000_t75" o:spt="75" coordsize="21600,21600" o:preferrelative="t" path="m@4@5l@4@11@9@11@9@5xe">
+                <v:formulas>
+                  <v:f eqn="if lineDrawn pixelLineWidth 0"/>
+                  <v:f eqn="sum @0 1 0"/>
+                  <v:f eqn="sum 0 0 @1"/>
+                  <v:f eqn="prod @2 1 2"/>
+                  <v:f eqn="prod @3 21600 pixelWidth"/>
+                  <v:f eqn="prod @3 21600 pixelHeight"/>
+                  <v:f eqn="sum @0 0 1"/>
+                  <v:f eqn="prod @6 1 2"/>
+                  <v:f eqn="prod @7 21600 pixelWidth"/>
+                  <v:f eqn="sum @8 21600 0"/>
+                  <v:f eqn="prod @7 21600 pixelHeight"/>
+                  <v:f eqn="sum @10 21600 0"/>
+                </v:formulas>
+              </v:shapetype>
+              <v:shape id="_x0000_i46" o:spid="_x0000_s46" type="#_x0000_t75" style="mso-wrap-distance-left:0.0pt;mso-wrap-distance-top:0.0pt;mso-wrap-distance-right:0.0pt;mso-wrap-distance-bottom:0.0pt;width:365.8pt;height:347.1pt;" stroked="false">
+                <v:path textboxrect="0,0,0,0"/>
+                <v:imagedata r:id="rId49" o:title=""/>
+              </v:shape>
+            </w:pict>
+          </mc:Fallback>
+        </mc:AlternateContent>
+      </w:r>
+      <w:r>
+        <w:rPr>
+          <w:b/>
+          <w:sz w:val="28"/>
+          <w:highlight w:val="none"/>
+          <w:lang w:val="en-US"/>
+        </w:rPr>
+      </w:r>
+      <w:r>
+        <w:rPr>
+          <w:b/>
+          <w:sz w:val="28"/>
+          <w:highlight w:val="none"/>
+          <w:lang w:val="en-US"/>
+        </w:rPr>
+      </w:r>
+    </w:p>
+    <w:p>
+      <w:pPr>
+        <w:jc w:val="center"/>
+        <w:shd w:val="nil" w:color="000000"/>
+        <w:rPr>
+          <w:sz w:val="28"/>
+          <w:highlight w:val="none"/>
+          <w:lang w:val="en-US"/>
+        </w:rPr>
+      </w:pPr>
+      <w:r>
+        <w:rPr>
+          <w:sz w:val="28"/>
+          <w:highlight w:val="none"/>
+          <w:lang w:val="ru-RU"/>
+        </w:rPr>
+        <w:t xml:space="preserve">Рисунок 40 - конфигурация </w:t>
+      </w:r>
+      <w:r>
+        <w:rPr>
+          <w:sz w:val="28"/>
+          <w:highlight w:val="none"/>
+          <w:lang w:val="en-US"/>
+        </w:rPr>
+        <w:t xml:space="preserve">AR1</w:t>
+      </w:r>
+      <w:r>
+        <w:rPr>
+          <w:b/>
+          <w:sz w:val="96"/>
+          <w:highlight w:val="none"/>
+          <w:lang w:val="en-US"/>
+        </w:rPr>
+      </w:r>
+    </w:p>
+    <w:p>
+      <w:pPr>
+        <w:shd w:val="nil"/>
+        <w:rPr>
+          <w:b/>
+          <w:sz w:val="96"/>
+          <w:highlight w:val="none"/>
+          <w:lang w:val="en-US"/>
+        </w:rPr>
+      </w:pPr>
+      <w:r>
+        <w:rPr>
+          <w:b/>
+          <w:sz w:val="96"/>
+          <w:highlight w:val="none"/>
+          <w:lang w:val="en-US"/>
+        </w:rPr>
+        <w:br w:type="page"/>
+      </w:r>
+      <w:r>
+        <w:rPr>
+          <w:b/>
+          <w:sz w:val="96"/>
+          <w:highlight w:val="none"/>
+          <w:lang w:val="en-US"/>
+        </w:rPr>
+      </w:r>
+    </w:p>
+    <w:p>
+      <w:pPr>
+        <w:jc w:val="center"/>
+        <w:shd w:val="nil" w:color="000000"/>
+        <w:rPr>
+          <w:highlight w:val="none"/>
+        </w:rPr>
+      </w:pPr>
+      <w:r>
+        <w:rPr>
+          <w:sz w:val="28"/>
+          <w:highlight w:val="none"/>
+          <w:lang w:val="en-US"/>
+        </w:rPr>
+      </w:r>
+      <w:r>
+        <mc:AlternateContent>
+          <mc:Choice Requires="wpg">
+            <w:drawing>
+              <wp:inline xmlns:wp="http://schemas.openxmlformats.org/drawingml/2006/wordprocessingDrawing" distT="0" distB="0" distL="0" distR="0">
+                <wp:extent cx="4189752" cy="3683375"/>
+                <wp:effectExtent l="0" t="0" r="0" b="0"/>
+                <wp:docPr id="48" name="" hidden="false"/>
+                <wp:cNvGraphicFramePr>
+                  <a:graphicFrameLocks xmlns:a="http://schemas.openxmlformats.org/drawingml/2006/main" noChangeAspect="true"/>
+                </wp:cNvGraphicFramePr>
+                <a:graphic xmlns:a="http://schemas.openxmlformats.org/drawingml/2006/main">
+                  <a:graphicData uri="http://schemas.openxmlformats.org/drawingml/2006/picture">
+                    <pic:pic xmlns:pic="http://schemas.openxmlformats.org/drawingml/2006/picture">
+                      <pic:nvPicPr>
+                        <pic:cNvPr id="50" name="" hidden="0"/>
+                        <pic:cNvPicPr>
+                          <a:picLocks noChangeAspect="1"/>
+                        </pic:cNvPicPr>
+                        <pic:nvPr isPhoto="0" userDrawn="0"/>
+                      </pic:nvPicPr>
+                      <pic:blipFill>
+                        <a:blip r:embed="rId50"/>
+                        <a:stretch/>
+                      </pic:blipFill>
+                      <pic:spPr bwMode="auto">
+                        <a:xfrm flipH="0" flipV="0">
+                          <a:off x="0" y="0"/>
+                          <a:ext cx="4189752" cy="3683374"/>
+                        </a:xfrm>
+                        <a:prstGeom prst="rect">
+                          <a:avLst/>
+                        </a:prstGeom>
+                      </pic:spPr>
+                    </pic:pic>
+                  </a:graphicData>
+                </a:graphic>
+              </wp:inline>
+            </w:drawing>
+          </mc:Choice>
+          <mc:Fallback>
+            <w:pict>
+              <v:shapetype type="#_x0000_t75" o:spt="75" coordsize="21600,21600" o:preferrelative="t" path="m@4@5l@4@11@9@11@9@5xe">
+                <v:formulas>
+                  <v:f eqn="if lineDrawn pixelLineWidth 0"/>
+                  <v:f eqn="sum @0 1 0"/>
+                  <v:f eqn="sum 0 0 @1"/>
+                  <v:f eqn="prod @2 1 2"/>
+                  <v:f eqn="prod @3 21600 pixelWidth"/>
+                  <v:f eqn="prod @3 21600 pixelHeight"/>
+                  <v:f eqn="sum @0 0 1"/>
+                  <v:f eqn="prod @6 1 2"/>
+                  <v:f eqn="prod @7 21600 pixelWidth"/>
+                  <v:f eqn="sum @8 21600 0"/>
+                  <v:f eqn="prod @7 21600 pixelHeight"/>
+                  <v:f eqn="sum @10 21600 0"/>
+                </v:formulas>
+              </v:shapetype>
+              <v:shape id="_x0000_i47" o:spid="_x0000_s47" type="#_x0000_t75" style="mso-wrap-distance-left:0.0pt;mso-wrap-distance-top:0.0pt;mso-wrap-distance-right:0.0pt;mso-wrap-distance-bottom:0.0pt;width:329.9pt;height:290.0pt;" stroked="false">
+                <v:path textboxrect="0,0,0,0"/>
+                <v:imagedata r:id="rId50" o:title=""/>
+              </v:shape>
+            </w:pict>
+          </mc:Fallback>
+        </mc:AlternateContent>
+      </w:r>
+      <w:r>
+        <w:rPr>
+          <w:sz w:val="28"/>
+          <w:highlight w:val="none"/>
+          <w:lang w:val="en-US"/>
+        </w:rPr>
+      </w:r>
+      <w:r>
+        <w:rPr>
+          <w:sz w:val="28"/>
+          <w:highlight w:val="none"/>
+          <w:lang w:val="en-US"/>
+        </w:rPr>
+      </w:r>
+    </w:p>
+    <w:p>
+      <w:pPr>
+        <w:jc w:val="center"/>
+        <w:shd w:val="nil" w:color="000000"/>
+        <w:rPr>
+          <w:sz w:val="28"/>
+          <w:highlight w:val="none"/>
+          <w:lang w:val="en-US"/>
+        </w:rPr>
+      </w:pPr>
+      <w:r>
+        <w:rPr>
+          <w:sz w:val="28"/>
+          <w:highlight w:val="none"/>
+          <w:lang w:val="ru-RU"/>
+        </w:rPr>
+        <w:t xml:space="preserve">Рисунок 41 - конфигурация </w:t>
+      </w:r>
+      <w:r>
+        <w:rPr>
+          <w:sz w:val="28"/>
+          <w:highlight w:val="none"/>
+          <w:lang w:val="en-US"/>
+        </w:rPr>
+        <w:t xml:space="preserve">AR2</w:t>
+      </w:r>
+      <w:r>
+        <w:rPr>
+          <w:sz w:val="28"/>
+          <w:highlight w:val="none"/>
+          <w:lang w:val="en-US"/>
+        </w:rPr>
+      </w:r>
+    </w:p>
+    <w:p>
+      <w:pPr>
+        <w:jc w:val="center"/>
+        <w:shd w:val="nil" w:color="000000"/>
+        <w:rPr>
+          <w:sz w:val="28"/>
+          <w:highlight w:val="none"/>
+          <w:lang w:val="en-US"/>
+        </w:rPr>
+      </w:pPr>
+      <w:r>
+        <w:rPr>
+          <w:sz w:val="28"/>
+          <w:highlight w:val="none"/>
+          <w:lang w:val="en-US"/>
+        </w:rPr>
+      </w:r>
+      <w:r>
+        <w:rPr>
+          <w:sz w:val="28"/>
+          <w:highlight w:val="none"/>
+          <w:lang w:val="en-US"/>
+        </w:rPr>
+      </w:r>
+    </w:p>
+    <w:p>
+      <w:pPr>
+        <w:jc w:val="center"/>
+        <w:shd w:val="nil" w:color="000000"/>
+        <w:rPr>
+          <w:highlight w:val="none"/>
+        </w:rPr>
+      </w:pPr>
+      <w:r>
+        <w:rPr>
+          <w:sz w:val="28"/>
+          <w:highlight w:val="none"/>
+          <w:lang w:val="en-US"/>
+        </w:rPr>
+      </w:r>
+      <w:r>
+        <mc:AlternateContent>
+          <mc:Choice Requires="wpg">
+            <w:drawing>
+              <wp:inline xmlns:wp="http://schemas.openxmlformats.org/drawingml/2006/wordprocessingDrawing" distT="0" distB="0" distL="0" distR="0">
+                <wp:extent cx="4575315" cy="3536704"/>
+                <wp:effectExtent l="0" t="0" r="0" b="0"/>
+                <wp:docPr id="49" name="" hidden="false"/>
+                <wp:cNvGraphicFramePr>
+                  <a:graphicFrameLocks xmlns:a="http://schemas.openxmlformats.org/drawingml/2006/main" noChangeAspect="true"/>
+                </wp:cNvGraphicFramePr>
+                <a:graphic xmlns:a="http://schemas.openxmlformats.org/drawingml/2006/main">
+                  <a:graphicData uri="http://schemas.openxmlformats.org/drawingml/2006/picture">
+                    <pic:pic xmlns:pic="http://schemas.openxmlformats.org/drawingml/2006/picture">
+                      <pic:nvPicPr>
+                        <pic:cNvPr id="51" name="" hidden="0"/>
+                        <pic:cNvPicPr>
+                          <a:picLocks noChangeAspect="1"/>
+                        </pic:cNvPicPr>
+                        <pic:nvPr isPhoto="0" userDrawn="0"/>
+                      </pic:nvPicPr>
+                      <pic:blipFill>
+                        <a:blip r:embed="rId51"/>
+                        <a:stretch/>
+                      </pic:blipFill>
+                      <pic:spPr bwMode="auto">
+                        <a:xfrm flipH="0" flipV="0">
+                          <a:off x="0" y="0"/>
+                          <a:ext cx="4575314" cy="3536704"/>
+                        </a:xfrm>
+                        <a:prstGeom prst="rect">
+                          <a:avLst/>
+                        </a:prstGeom>
+                      </pic:spPr>
+                    </pic:pic>
+                  </a:graphicData>
+                </a:graphic>
+              </wp:inline>
+            </w:drawing>
+          </mc:Choice>
+          <mc:Fallback>
+            <w:pict>
+              <v:shapetype type="#_x0000_t75" o:spt="75" coordsize="21600,21600" o:preferrelative="t" path="m@4@5l@4@11@9@11@9@5xe">
+                <v:formulas>
+                  <v:f eqn="if lineDrawn pixelLineWidth 0"/>
+                  <v:f eqn="sum @0 1 0"/>
+                  <v:f eqn="sum 0 0 @1"/>
+                  <v:f eqn="prod @2 1 2"/>
+                  <v:f eqn="prod @3 21600 pixelWidth"/>
+                  <v:f eqn="prod @3 21600 pixelHeight"/>
+                  <v:f eqn="sum @0 0 1"/>
+                  <v:f eqn="prod @6 1 2"/>
+                  <v:f eqn="prod @7 21600 pixelWidth"/>
+                  <v:f eqn="sum @8 21600 0"/>
+                  <v:f eqn="prod @7 21600 pixelHeight"/>
+                  <v:f eqn="sum @10 21600 0"/>
+                </v:formulas>
+              </v:shapetype>
+              <v:shape id="_x0000_i48" o:spid="_x0000_s48" type="#_x0000_t75" style="mso-wrap-distance-left:0.0pt;mso-wrap-distance-top:0.0pt;mso-wrap-distance-right:0.0pt;mso-wrap-distance-bottom:0.0pt;width:360.3pt;height:278.5pt;" stroked="false">
+                <v:path textboxrect="0,0,0,0"/>
+                <v:imagedata r:id="rId51" o:title=""/>
+              </v:shape>
+            </w:pict>
+          </mc:Fallback>
+        </mc:AlternateContent>
+      </w:r>
+      <w:r>
+        <w:rPr>
+          <w:sz w:val="28"/>
+          <w:highlight w:val="none"/>
+          <w:lang w:val="en-US"/>
+        </w:rPr>
+      </w:r>
+      <w:r/>
+      <w:r>
+        <w:rPr>
+          <w:sz w:val="28"/>
+          <w:highlight w:val="none"/>
+          <w:lang w:val="en-US"/>
+        </w:rPr>
+      </w:r>
+      <w:r>
+        <w:rPr>
+          <w:sz w:val="28"/>
+          <w:highlight w:val="none"/>
+          <w:lang w:val="en-US"/>
+        </w:rPr>
+      </w:r>
+    </w:p>
+    <w:p>
+      <w:pPr>
+        <w:jc w:val="center"/>
+        <w:shd w:val="nil" w:color="000000"/>
+        <w:rPr>
+          <w:sz w:val="28"/>
+          <w:highlight w:val="none"/>
+          <w:lang w:val="en-US"/>
+        </w:rPr>
+      </w:pPr>
+      <w:r>
+        <w:rPr>
+          <w:sz w:val="28"/>
+          <w:highlight w:val="none"/>
+          <w:lang w:val="ru-RU"/>
+        </w:rPr>
+        <w:t xml:space="preserve">Рисунок 42 - конфигурация </w:t>
+      </w:r>
+      <w:r>
+        <w:rPr>
+          <w:sz w:val="28"/>
+          <w:highlight w:val="none"/>
+          <w:lang w:val="en-US"/>
+        </w:rPr>
+        <w:t xml:space="preserve">AR3</w:t>
+      </w:r>
+      <w:r>
+        <w:rPr>
+          <w:sz w:val="40"/>
+          <w:highlight w:val="none"/>
+          <w:lang w:val="en-US"/>
+        </w:rPr>
+      </w:r>
+    </w:p>
+    <w:p>
+      <w:pPr>
+        <w:jc w:val="both"/>
+        <w:shd w:val="nil" w:color="000000"/>
+        <w:rPr>
+          <w:b/>
+          <w:sz w:val="40"/>
+          <w:highlight w:val="none"/>
+        </w:rPr>
+      </w:pPr>
+      <w:r>
+        <w:rPr>
+          <w:b/>
+          <w:sz w:val="40"/>
+          <w:highlight w:val="none"/>
+        </w:rPr>
+      </w:r>
+      <w:r>
+        <w:rPr>
+          <w:b/>
+          <w:sz w:val="40"/>
+          <w:highlight w:val="none"/>
+        </w:rPr>
+      </w:r>
+    </w:p>
+    <w:p>
+      <w:pPr>
+        <w:jc w:val="both"/>
+        <w:shd w:val="nil" w:color="000000"/>
+        <w:rPr>
+          <w:b w:val="false"/>
+          <w:sz w:val="40"/>
+          <w:highlight w:val="none"/>
+        </w:rPr>
+      </w:pPr>
+      <w:r>
+        <w:rPr>
+          <w:b/>
+          <w:sz w:val="28"/>
+          <w:highlight w:val="none"/>
+          <w:lang w:val="ru-RU"/>
+        </w:rPr>
+        <w:t xml:space="preserve">Вывод</w:t>
+      </w:r>
+      <w:r>
+        <w:rPr>
+          <w:b/>
+          <w:sz w:val="28"/>
+          <w:highlight w:val="none"/>
+          <w:lang w:val="en-US"/>
+        </w:rPr>
+        <w:t xml:space="preserve">: </w:t>
+      </w:r>
+      <w:r>
+        <w:rPr>
+          <w:b w:val="false"/>
+          <w:sz w:val="28"/>
+          <w:highlight w:val="none"/>
+          <w:lang w:val="en-US"/>
+        </w:rPr>
+      </w:r>
+      <w:r>
+        <w:rPr>
+          <w:b w:val="false"/>
+          <w:sz w:val="40"/>
+          <w:highlight w:val="none"/>
+        </w:rPr>
+      </w:r>
+    </w:p>
+    <w:p>
+      <w:pPr>
+        <w:jc w:val="left"/>
+        <w:shd w:val="nil" w:color="000000"/>
+        <w:rPr>
+          <w:b/>
+          <w:sz w:val="96"/>
+          <w:highlight w:val="none"/>
+          <w:lang w:val="en-US"/>
+        </w:rPr>
+      </w:pPr>
+      <w:r>
+        <w:rPr>
+          <w:highlight w:val="none"/>
+          <w:lang w:val="en-US"/>
+        </w:rPr>
+      </w:r>
+      <w:r>
+        <w:rPr>
+          <w:highlight w:val="none"/>
+          <w:lang w:val="en-US"/>
+        </w:rPr>
+      </w:r>
+    </w:p>
+    <w:p>
+      <w:pPr>
+        <w:jc w:val="center"/>
+        <w:shd w:val="nil" w:color="000000"/>
+        <w:rPr>
+          <w:sz w:val="28"/>
+          <w:highlight w:val="none"/>
+          <w:lang w:val="en-US"/>
+        </w:rPr>
+      </w:pPr>
+      <w:r>
+        <w:rPr>
+          <w:sz w:val="28"/>
+          <w:highlight w:val="none"/>
+          <w:lang w:val="en-US"/>
+        </w:rPr>
+      </w:r>
+      <w:r>
+        <w:rPr>
+          <w:sz w:val="28"/>
+          <w:highlight w:val="none"/>
+          <w:lang w:val="en-US"/>
+        </w:rPr>
+      </w:r>
+    </w:p>
+    <w:p>
+      <w:pPr>
+        <w:shd w:val="nil" w:color="000000"/>
         <w:rPr>
           <w:sz w:val="28"/>
           <w:highlight w:val="none"/>

</xml_diff>